<commit_message>
Adding the HelloWorldNotebook plus data files
</commit_message>
<xml_diff>
--- a/Workshop-DataWranglingJupyterNotebooks_february2019.docx
+++ b/Workshop-DataWranglingJupyterNotebooks_february2019.docx
@@ -227,15 +227,19 @@
       </w:r>
       <w:proofErr w:type="spellEnd"/>
       <w:r>
-        <w:t xml:space="preserve"> Notebook in </w:t>
-      </w:r>
-      <w:proofErr w:type="gramStart"/>
-      <w:r>
-        <w:t>a</w:t>
-      </w:r>
-      <w:proofErr w:type="gramEnd"/>
-      <w:r>
-        <w:t xml:space="preserve"> introductory (“Hello World” style notebook)</w:t>
+        <w:t xml:space="preserve"> Notebook in a</w:t>
+      </w:r>
+      <w:r>
+        <w:t>n</w:t>
+      </w:r>
+      <w:r>
+        <w:t xml:space="preserve"> introductory (“Hello World” style</w:t>
+      </w:r>
+      <w:r>
+        <w:t>)</w:t>
+      </w:r>
+      <w:r>
+        <w:t xml:space="preserve"> notebook</w:t>
       </w:r>
     </w:p>
     <w:p>
@@ -326,15 +330,28 @@
         <w:t xml:space="preserve"> </w:t>
       </w:r>
     </w:p>
-    <w:p>
-      <w:bookmarkStart w:id="0" w:name="_GoBack"/>
-      <w:bookmarkEnd w:id="0"/>
+    <w:p/>
+    <w:p>
+      <w:pPr>
+        <w:rPr>
+          <w:rFonts w:asciiTheme="majorHAnsi" w:eastAsiaTheme="majorEastAsia" w:hAnsiTheme="majorHAnsi" w:cstheme="majorBidi"/>
+          <w:b/>
+          <w:bCs/>
+          <w:color w:val="365F91" w:themeColor="accent1" w:themeShade="BF"/>
+          <w:sz w:val="28"/>
+          <w:szCs w:val="28"/>
+        </w:rPr>
+      </w:pPr>
+      <w:r>
+        <w:br w:type="page"/>
+      </w:r>
     </w:p>
     <w:p>
       <w:pPr>
         <w:pStyle w:val="Heading1"/>
       </w:pPr>
       <w:r>
+        <w:lastRenderedPageBreak/>
         <w:t xml:space="preserve">1. </w:t>
       </w:r>
       <w:r>
@@ -418,28 +435,7 @@
     </w:p>
     <w:p>
       <w:r>
-        <w:t xml:space="preserve">We </w:t>
-      </w:r>
-      <w:r>
-        <w:t xml:space="preserve">will assume that you can start </w:t>
-      </w:r>
-      <w:r>
-        <w:t xml:space="preserve">the installation </w:t>
-      </w:r>
-      <w:r>
-        <w:t xml:space="preserve">with a Docker host – an environment where you can start Docker containers. </w:t>
-      </w:r>
-      <w:r>
-        <w:t xml:space="preserve">The </w:t>
-      </w:r>
-      <w:r>
-        <w:t>steps will be on Linux – if you are on Windows running Docker for Windows, you need to convert to the Windows counterpart commands. Or, alternatively</w:t>
-      </w:r>
-      <w:r>
-        <w:t xml:space="preserve"> </w:t>
-      </w:r>
-      <w:r>
-        <w:t>use the combination of VirtualBox and Vagrant to manage Linux Ubuntu VMs with Docker inside and keep your Windows environment very uncluttered.</w:t>
+        <w:t>We will assume that you can start the installation with a Docker host – an environment where you can start Docker containers. The steps will be on Linux – if you are on Windows running Docker for Windows, you need to convert to the Windows counterpart commands. Or, alternatively use the combination of VirtualBox and Vagrant to manage Linux Ubuntu VMs with Docker inside and keep your Windows environment very uncluttered.</w:t>
       </w:r>
     </w:p>
     <w:p>
@@ -520,60 +516,60 @@
     </w:p>
     <w:p>
       <w:r>
+        <w:t xml:space="preserve">Note: you may have to install two vagrant plugins – </w:t>
+      </w:r>
+      <w:proofErr w:type="gramStart"/>
+      <w:r>
+        <w:t>in order to</w:t>
+      </w:r>
+      <w:proofErr w:type="gramEnd"/>
+      <w:r>
+        <w:t xml:space="preserve"> provide docker-compose into the VM and to allocate a greater than default disk size:</w:t>
+      </w:r>
+    </w:p>
+    <w:p>
+      <w:pPr>
+        <w:pStyle w:val="Code"/>
+      </w:pPr>
+      <w:r>
+        <w:t xml:space="preserve">vagrant plugin </w:t>
+      </w:r>
+      <w:proofErr w:type="gramStart"/>
+      <w:r>
+        <w:t>install</w:t>
+      </w:r>
+      <w:proofErr w:type="gramEnd"/>
+      <w:r>
+        <w:t xml:space="preserve"> vagrant-docker-compose</w:t>
+      </w:r>
+    </w:p>
+    <w:p>
+      <w:pPr>
+        <w:pStyle w:val="Code"/>
+      </w:pPr>
+      <w:r>
+        <w:t xml:space="preserve">vagrant plugin </w:t>
+      </w:r>
+      <w:proofErr w:type="gramStart"/>
+      <w:r>
+        <w:t>install</w:t>
+      </w:r>
+      <w:proofErr w:type="gramEnd"/>
+      <w:r>
+        <w:t xml:space="preserve"> vagrant-</w:t>
+      </w:r>
+      <w:proofErr w:type="spellStart"/>
+      <w:r>
+        <w:t>disksize</w:t>
+      </w:r>
+      <w:proofErr w:type="spellEnd"/>
+    </w:p>
+    <w:p>
+      <w:pPr>
+        <w:pStyle w:val="Heading3"/>
+      </w:pPr>
+      <w:r>
         <w:lastRenderedPageBreak/>
-        <w:t xml:space="preserve">Note: you may have to install two vagrant plugins – </w:t>
-      </w:r>
-      <w:proofErr w:type="gramStart"/>
-      <w:r>
-        <w:t>in order to</w:t>
-      </w:r>
-      <w:proofErr w:type="gramEnd"/>
-      <w:r>
-        <w:t xml:space="preserve"> provide docker-compose into the VM and to allocate a greater than default disk size:</w:t>
-      </w:r>
-    </w:p>
-    <w:p>
-      <w:pPr>
-        <w:pStyle w:val="Code"/>
-      </w:pPr>
-      <w:r>
-        <w:t xml:space="preserve">vagrant plugin </w:t>
-      </w:r>
-      <w:proofErr w:type="gramStart"/>
-      <w:r>
-        <w:t>install</w:t>
-      </w:r>
-      <w:proofErr w:type="gramEnd"/>
-      <w:r>
-        <w:t xml:space="preserve"> vagrant-docker-compose</w:t>
-      </w:r>
-    </w:p>
-    <w:p>
-      <w:pPr>
-        <w:pStyle w:val="Code"/>
-      </w:pPr>
-      <w:r>
-        <w:t xml:space="preserve">vagrant plugin </w:t>
-      </w:r>
-      <w:proofErr w:type="gramStart"/>
-      <w:r>
-        <w:t>install</w:t>
-      </w:r>
-      <w:proofErr w:type="gramEnd"/>
-      <w:r>
-        <w:t xml:space="preserve"> vagrant-</w:t>
-      </w:r>
-      <w:proofErr w:type="spellStart"/>
-      <w:r>
-        <w:t>disksize</w:t>
-      </w:r>
-      <w:proofErr w:type="spellEnd"/>
-    </w:p>
-    <w:p>
-      <w:pPr>
-        <w:pStyle w:val="Heading3"/>
-      </w:pPr>
-      <w:r>
         <w:t xml:space="preserve">Running </w:t>
       </w:r>
       <w:proofErr w:type="spellStart"/>
@@ -622,19 +618,7 @@
         <w:rPr>
           <w:shd w:val="clear" w:color="auto" w:fill="FFFFFF"/>
         </w:rPr>
-        <w:t xml:space="preserve">. </w:t>
-      </w:r>
-      <w:r>
-        <w:rPr>
-          <w:shd w:val="clear" w:color="auto" w:fill="FFFFFF"/>
-        </w:rPr>
-        <w:t>d</w:t>
-      </w:r>
-      <w:r>
-        <w:rPr>
-          <w:shd w:val="clear" w:color="auto" w:fill="FFFFFF"/>
-        </w:rPr>
-        <w:t xml:space="preserve">ocker </w:t>
+        <w:t xml:space="preserve">. docker </w:t>
       </w:r>
       <w:proofErr w:type="spellStart"/>
       <w:r>
@@ -1263,6 +1247,8 @@
       </w:r>
     </w:p>
     <w:p>
+      <w:bookmarkStart w:id="0" w:name="_GoBack"/>
+      <w:bookmarkEnd w:id="0"/>
       <w:r>
         <w:rPr>
           <w:rFonts w:ascii="inherit" w:hAnsi="inherit"/>
@@ -1270,7 +1256,6 @@
           <w:color w:val="E32219"/>
           <w:bdr w:val="none" w:sz="0" w:space="0" w:color="auto" w:frame="1"/>
         </w:rPr>
-        <w:lastRenderedPageBreak/>
         <w:drawing>
           <wp:inline distT="0" distB="0" distL="0" distR="0">
             <wp:extent cx="6061594" cy="1693461"/>
@@ -1332,6 +1317,7 @@
     </w:p>
     <w:p>
       <w:r>
+        <w:lastRenderedPageBreak/>
         <w:t xml:space="preserve">When downloading and extracting is complete for all layers, the container will be running. It exposes port 8888. The </w:t>
       </w:r>
       <w:proofErr w:type="spellStart"/>
@@ -1944,13 +1930,7 @@
         <w:t>docker cp </w:t>
       </w:r>
       <w:r>
-        <w:t>(</w:t>
-      </w:r>
-      <w:r>
-        <w:t xml:space="preserve">to </w:t>
-      </w:r>
-      <w:r>
-        <w:t xml:space="preserve">copy files from the Docker host into a running container – or vice </w:t>
+        <w:t xml:space="preserve">(to copy files from the Docker host into a running container – or vice </w:t>
       </w:r>
       <w:proofErr w:type="gramStart"/>
       <w:r>
@@ -2019,39 +1999,25 @@
         <w:pStyle w:val="Code"/>
       </w:pPr>
       <w:r>
-        <w:t>git clone https://github.com/lucasjellema/DataAnalytics–IntroductionDataWrangling-JupyterNotebooks</w:t>
-      </w:r>
+        <w:t xml:space="preserve">cd </w:t>
+      </w:r>
+      <w:proofErr w:type="spellStart"/>
+      <w:r>
+        <w:t>prepareContainer</w:t>
+      </w:r>
+      <w:proofErr w:type="spellEnd"/>
     </w:p>
     <w:p>
       <w:pPr>
         <w:pStyle w:val="Code"/>
       </w:pPr>
       <w:r>
-        <w:t xml:space="preserve">cd </w:t>
-      </w:r>
-      <w:proofErr w:type="spellStart"/>
-      <w:r>
-        <w:t>prepareContainer</w:t>
-      </w:r>
-      <w:proofErr w:type="spellEnd"/>
-    </w:p>
-    <w:p>
-      <w:pPr>
-        <w:pStyle w:val="Code"/>
-      </w:pPr>
-      <w:r>
         <w:t>./runPrep.sh</w:t>
       </w:r>
     </w:p>
     <w:p>
       <w:r>
-        <w:t>The script prepareContainer.sh is copied into the container and made executable. Then it is executed. It install</w:t>
-      </w:r>
-      <w:r>
-        <w:t>s</w:t>
-      </w:r>
-      <w:r>
-        <w:t xml:space="preserve"> various Python packages using </w:t>
+        <w:t>The script prepareContainer.sh is copied into the container and made executable. Then it is executed. It installs various Python packages using </w:t>
       </w:r>
       <w:r>
         <w:rPr>
@@ -2073,10 +2039,7 @@
       </w:r>
       <w:proofErr w:type="spellEnd"/>
       <w:r>
-        <w:t xml:space="preserve"> notebooks</w:t>
-      </w:r>
-      <w:r>
-        <w:t xml:space="preserve"> into the container.</w:t>
+        <w:t xml:space="preserve"> notebooks into the container.</w:t>
       </w:r>
     </w:p>
     <w:p>
@@ -2512,13 +2475,7 @@
       </w:r>
       <w:proofErr w:type="spellEnd"/>
       <w:r>
-        <w:t xml:space="preserve"> instructions – it also provides the runtime environment in which these steps can be executed instantly. Examples of such environments: Linux server, Docker engine, Kubernetes cluster and almost anything that can be run as container.</w:t>
-      </w:r>
-      <w:r>
-        <w:t xml:space="preserve"> I</w:t>
-      </w:r>
-      <w:r>
-        <w:t xml:space="preserve"> have created a </w:t>
+        <w:t xml:space="preserve"> instructions – it also provides the runtime environment in which these steps can be executed instantly. Examples of such environments: Linux server, Docker engine, Kubernetes cluster and almost anything that can be run as container. I have created a </w:t>
       </w:r>
       <w:proofErr w:type="spellStart"/>
       <w:r>
@@ -2542,13 +2499,7 @@
       </w:r>
       <w:proofErr w:type="gramEnd"/>
       <w:r>
-        <w:t xml:space="preserve"> handpicked Python libraries and a Notebook git cloned from GitHub</w:t>
-      </w:r>
-      <w:r>
-        <w:t>; with all the resources we need for our workshop</w:t>
-      </w:r>
-      <w:r>
-        <w:t>.</w:t>
+        <w:t xml:space="preserve"> handpicked Python libraries and a Notebook git cloned from GitHub; with all the resources we need for our workshop.</w:t>
       </w:r>
     </w:p>
     <w:p>
@@ -2828,8 +2779,6 @@
       </w:r>
       <w:r>
         <w:br/>
-      </w:r>
-      <w:r>
         <w:t>When the container is running – the terminal will show something like this:</w:t>
       </w:r>
       <w:r>
@@ -3166,10 +3115,7 @@
         <w:t xml:space="preserve"> access the environment in a browser, </w:t>
       </w:r>
       <w:r>
-        <w:t xml:space="preserve">we need a token. We can read the token from the log-files produced in the container. Click on the next code block </w:t>
-      </w:r>
-      <w:r>
-        <w:t xml:space="preserve">– that contains </w:t>
+        <w:t xml:space="preserve">we need a token. We can read the token from the log-files produced in the container. Click on the next code block – that contains </w:t>
       </w:r>
       <w:r>
         <w:rPr>
@@ -3186,10 +3132,7 @@
       </w:r>
       <w:proofErr w:type="spellEnd"/>
       <w:r>
-        <w:t xml:space="preserve"> -- </w:t>
-      </w:r>
-      <w:r>
-        <w:t>to retrieve these logs</w:t>
+        <w:t xml:space="preserve"> -- to retrieve these logs</w:t>
       </w:r>
       <w:r>
         <w:t>. The logs are shown in the terminal and they will contain the token we need:</w:t>
@@ -3545,6 +3488,1576 @@
         <w:t xml:space="preserve"> Notebook, other data analytics activities as well as virtually anything you can run on a standard Linux environment.</w:t>
       </w:r>
     </w:p>
+    <w:p>
+      <w:pPr>
+        <w:rPr>
+          <w:rFonts w:cstheme="minorHAnsi"/>
+          <w:shd w:val="clear" w:color="auto" w:fill="FFFFFF"/>
+        </w:rPr>
+      </w:pPr>
+      <w:r>
+        <w:rPr>
+          <w:rFonts w:cstheme="minorHAnsi"/>
+          <w:shd w:val="clear" w:color="auto" w:fill="FFFFFF"/>
+        </w:rPr>
+        <w:br w:type="page"/>
+      </w:r>
+    </w:p>
+    <w:p>
+      <w:pPr>
+        <w:pStyle w:val="Heading1"/>
+      </w:pPr>
+      <w:r>
+        <w:lastRenderedPageBreak/>
+        <w:t xml:space="preserve">2. Get acquainted with </w:t>
+      </w:r>
+      <w:proofErr w:type="spellStart"/>
+      <w:r>
+        <w:t>Jupyter</w:t>
+      </w:r>
+      <w:proofErr w:type="spellEnd"/>
+      <w:r>
+        <w:t xml:space="preserve"> Notebook - Hello World notebook</w:t>
+      </w:r>
+    </w:p>
+    <w:p>
+      <w:pPr>
+        <w:ind w:left="360"/>
+      </w:pPr>
+    </w:p>
+    <w:p>
+      <w:pPr>
+        <w:ind w:left="360"/>
+      </w:pPr>
+    </w:p>
+    <w:p>
+      <w:pPr>
+        <w:rPr>
+          <w:rFonts w:asciiTheme="majorHAnsi" w:eastAsiaTheme="majorEastAsia" w:hAnsiTheme="majorHAnsi" w:cstheme="majorBidi"/>
+          <w:b/>
+          <w:bCs/>
+          <w:color w:val="365F91" w:themeColor="accent1" w:themeShade="BF"/>
+          <w:sz w:val="28"/>
+          <w:szCs w:val="28"/>
+        </w:rPr>
+      </w:pPr>
+      <w:r>
+        <w:br w:type="page"/>
+      </w:r>
+    </w:p>
+    <w:p>
+      <w:pPr>
+        <w:pStyle w:val="Heading1"/>
+      </w:pPr>
+      <w:r>
+        <w:lastRenderedPageBreak/>
+        <w:t xml:space="preserve">3. Explore the case of the Oracle OpenWorld &amp; </w:t>
+      </w:r>
+      <w:proofErr w:type="spellStart"/>
+      <w:r>
+        <w:t>CodeOne</w:t>
+      </w:r>
+      <w:proofErr w:type="spellEnd"/>
+      <w:r>
+        <w:t xml:space="preserve"> session catalog </w:t>
+      </w:r>
+    </w:p>
+    <w:p>
+      <w:r>
+        <w:t>Oracle OpenWorld 2018 was a conference that took place in October 2018 in San Francisco. Over 30,000 attendees participated and visited some 2000 sessions. In this section, we will explore some of the data around this event. We will take a closer look at the speakers and their origin and at the sessions</w:t>
+      </w:r>
+      <w:r>
+        <w:t>: what are they about, how are they tagged, what are their target audiences and how are they scheduled logistically?</w:t>
+      </w:r>
+    </w:p>
+    <w:p>
+      <w:r>
+        <w:t xml:space="preserve">Raw data from the session catalog is available from an API – a REST service that is consumed by the Session Catalog Web UI. This API does not seem </w:t>
+      </w:r>
+      <w:r>
+        <w:t xml:space="preserve">intended for data analysts such as </w:t>
+      </w:r>
+      <w:r>
+        <w:t>we. The data is not in great shape.</w:t>
+      </w:r>
+    </w:p>
+    <w:p>
+      <w:r>
+        <w:t xml:space="preserve">The next figure illustrates the steps we will go through </w:t>
+      </w:r>
+      <w:proofErr w:type="gramStart"/>
+      <w:r>
+        <w:t>in order to</w:t>
+      </w:r>
+      <w:proofErr w:type="gramEnd"/>
+      <w:r>
+        <w:t xml:space="preserve"> get from raw data to answers to burning questions about Oracle OpenWorld 2018 and the collocated </w:t>
+      </w:r>
+      <w:proofErr w:type="spellStart"/>
+      <w:r>
+        <w:t>CodeOne</w:t>
+      </w:r>
+      <w:proofErr w:type="spellEnd"/>
+      <w:r>
+        <w:t xml:space="preserve"> conference.</w:t>
+      </w:r>
+    </w:p>
+    <w:p>
+      <w:r>
+        <w:t xml:space="preserve">From the raw source, we will gather the data into our local </w:t>
+      </w:r>
+      <w:proofErr w:type="spellStart"/>
+      <w:r>
+        <w:t>datalake</w:t>
+      </w:r>
+      <w:proofErr w:type="spellEnd"/>
+      <w:r>
+        <w:t>. Next, we will wrangle this data – whip it into shape, filter, cleanse, enrich it so it is easily usable for business intelligence and data science tasks such as machine learning.</w:t>
+      </w:r>
+    </w:p>
+    <w:p>
+      <w:r>
+        <w:rPr>
+          <w:noProof/>
+        </w:rPr>
+        <w:drawing>
+          <wp:inline distT="0" distB="0" distL="0" distR="0" wp14:anchorId="5AABC53F">
+            <wp:extent cx="5915660" cy="1748036"/>
+            <wp:effectExtent l="0" t="0" r="0" b="5080"/>
+            <wp:docPr id="2" name="Picture 2"/>
+            <wp:cNvGraphicFramePr>
+              <a:graphicFrameLocks xmlns:a="http://schemas.openxmlformats.org/drawingml/2006/main" noChangeAspect="1"/>
+            </wp:cNvGraphicFramePr>
+            <a:graphic xmlns:a="http://schemas.openxmlformats.org/drawingml/2006/main">
+              <a:graphicData uri="http://schemas.openxmlformats.org/drawingml/2006/picture">
+                <pic:pic xmlns:pic="http://schemas.openxmlformats.org/drawingml/2006/picture">
+                  <pic:nvPicPr>
+                    <pic:cNvPr id="0" name="Picture 2"/>
+                    <pic:cNvPicPr>
+                      <a:picLocks noChangeAspect="1" noChangeArrowheads="1"/>
+                    </pic:cNvPicPr>
+                  </pic:nvPicPr>
+                  <pic:blipFill>
+                    <a:blip r:embed="rId48" cstate="print">
+                      <a:extLst>
+                        <a:ext uri="{28A0092B-C50C-407E-A947-70E740481C1C}">
+                          <a14:useLocalDpi xmlns:a14="http://schemas.microsoft.com/office/drawing/2010/main" val="0"/>
+                        </a:ext>
+                      </a:extLst>
+                    </a:blip>
+                    <a:srcRect/>
+                    <a:stretch>
+                      <a:fillRect/>
+                    </a:stretch>
+                  </pic:blipFill>
+                  <pic:spPr bwMode="auto">
+                    <a:xfrm>
+                      <a:off x="0" y="0"/>
+                      <a:ext cx="5966624" cy="1763095"/>
+                    </a:xfrm>
+                    <a:prstGeom prst="rect">
+                      <a:avLst/>
+                    </a:prstGeom>
+                    <a:noFill/>
+                  </pic:spPr>
+                </pic:pic>
+              </a:graphicData>
+            </a:graphic>
+          </wp:inline>
+        </w:drawing>
+      </w:r>
+    </w:p>
+    <w:p>
+      <w:r>
+        <w:t xml:space="preserve">We will use various </w:t>
+      </w:r>
+      <w:proofErr w:type="spellStart"/>
+      <w:r>
+        <w:t>Jupyter</w:t>
+      </w:r>
+      <w:proofErr w:type="spellEnd"/>
+      <w:r>
+        <w:t xml:space="preserve"> Notebooks – powered by Python – to go through these four stages:</w:t>
+      </w:r>
+    </w:p>
+    <w:p>
+      <w:pPr>
+        <w:pStyle w:val="ListParagraph"/>
+        <w:numPr>
+          <w:ilvl w:val="0"/>
+          <w:numId w:val="23"/>
+        </w:numPr>
+      </w:pPr>
+      <w:r>
+        <w:t>1-OOW2018 Session Catalog - retrieving raw session data in JSON files</w:t>
+      </w:r>
+    </w:p>
+    <w:p>
+      <w:pPr>
+        <w:pStyle w:val="ListParagraph"/>
+        <w:numPr>
+          <w:ilvl w:val="0"/>
+          <w:numId w:val="23"/>
+        </w:numPr>
+      </w:pPr>
+      <w:r>
+        <w:t>2-OOW2018 Session Catalog - Wrangling I - one single, refined, reshaped file</w:t>
+      </w:r>
+    </w:p>
+    <w:p>
+      <w:pPr>
+        <w:pStyle w:val="ListParagraph"/>
+        <w:numPr>
+          <w:ilvl w:val="0"/>
+          <w:numId w:val="23"/>
+        </w:numPr>
+      </w:pPr>
+      <w:r>
+        <w:t>3-OOW2018 Session Catalog - Business Intelligence Speakers</w:t>
+      </w:r>
+    </w:p>
+    <w:p>
+      <w:pPr>
+        <w:pStyle w:val="ListParagraph"/>
+        <w:numPr>
+          <w:ilvl w:val="0"/>
+          <w:numId w:val="23"/>
+        </w:numPr>
+      </w:pPr>
+      <w:r>
+        <w:t>4-OOW2018 Session Catalog - Business Intelligence Sessions</w:t>
+      </w:r>
+    </w:p>
+    <w:p>
+      <w:r>
+        <w:t xml:space="preserve">The next figure gives a </w:t>
+      </w:r>
+      <w:proofErr w:type="gramStart"/>
+      <w:r>
+        <w:t>high level</w:t>
+      </w:r>
+      <w:proofErr w:type="gramEnd"/>
+      <w:r>
+        <w:t xml:space="preserve"> overview of what each of these notebooks does:</w:t>
+      </w:r>
+    </w:p>
+    <w:p>
+      <w:r>
+        <w:rPr>
+          <w:noProof/>
+        </w:rPr>
+        <w:lastRenderedPageBreak/>
+        <w:drawing>
+          <wp:inline distT="0" distB="0" distL="0" distR="0" wp14:anchorId="59FADA85">
+            <wp:extent cx="5620817" cy="2932430"/>
+            <wp:effectExtent l="0" t="0" r="0" b="1270"/>
+            <wp:docPr id="3" name="Picture 3"/>
+            <wp:cNvGraphicFramePr>
+              <a:graphicFrameLocks xmlns:a="http://schemas.openxmlformats.org/drawingml/2006/main" noChangeAspect="1"/>
+            </wp:cNvGraphicFramePr>
+            <a:graphic xmlns:a="http://schemas.openxmlformats.org/drawingml/2006/main">
+              <a:graphicData uri="http://schemas.openxmlformats.org/drawingml/2006/picture">
+                <pic:pic xmlns:pic="http://schemas.openxmlformats.org/drawingml/2006/picture">
+                  <pic:nvPicPr>
+                    <pic:cNvPr id="0" name="Picture 3"/>
+                    <pic:cNvPicPr>
+                      <a:picLocks noChangeAspect="1" noChangeArrowheads="1"/>
+                    </pic:cNvPicPr>
+                  </pic:nvPicPr>
+                  <pic:blipFill>
+                    <a:blip r:embed="rId49" cstate="print">
+                      <a:extLst>
+                        <a:ext uri="{28A0092B-C50C-407E-A947-70E740481C1C}">
+                          <a14:useLocalDpi xmlns:a14="http://schemas.microsoft.com/office/drawing/2010/main" val="0"/>
+                        </a:ext>
+                      </a:extLst>
+                    </a:blip>
+                    <a:srcRect/>
+                    <a:stretch>
+                      <a:fillRect/>
+                    </a:stretch>
+                  </pic:blipFill>
+                  <pic:spPr bwMode="auto">
+                    <a:xfrm>
+                      <a:off x="0" y="0"/>
+                      <a:ext cx="5634024" cy="2939320"/>
+                    </a:xfrm>
+                    <a:prstGeom prst="rect">
+                      <a:avLst/>
+                    </a:prstGeom>
+                    <a:noFill/>
+                  </pic:spPr>
+                </pic:pic>
+              </a:graphicData>
+            </a:graphic>
+          </wp:inline>
+        </w:drawing>
+      </w:r>
+    </w:p>
+    <w:p/>
+    <w:p>
+      <w:pPr>
+        <w:pStyle w:val="Heading2"/>
+      </w:pPr>
+      <w:r>
+        <w:t>1-OOW2018 Session Catalog - retrieving raw session data in JSON files</w:t>
+      </w:r>
+    </w:p>
+    <w:p>
+      <w:r>
+        <w:t xml:space="preserve">From the </w:t>
+      </w:r>
+      <w:proofErr w:type="spellStart"/>
+      <w:r>
+        <w:t>Jupyter</w:t>
+      </w:r>
+      <w:proofErr w:type="spellEnd"/>
+      <w:r>
+        <w:t xml:space="preserve"> Notebook client running in your browser, open the file </w:t>
+      </w:r>
+      <w:r>
+        <w:rPr>
+          <w:i/>
+        </w:rPr>
+        <w:t xml:space="preserve">1-OOW2018 Session Catalog - retrieving raw session data in JSON </w:t>
+      </w:r>
+      <w:proofErr w:type="spellStart"/>
+      <w:proofErr w:type="gramStart"/>
+      <w:r>
+        <w:rPr>
+          <w:i/>
+        </w:rPr>
+        <w:t>files</w:t>
+      </w:r>
+      <w:r>
+        <w:rPr>
+          <w:i/>
+        </w:rPr>
+        <w:t>.ipynb</w:t>
+      </w:r>
+      <w:proofErr w:type="spellEnd"/>
+      <w:proofErr w:type="gramEnd"/>
+      <w:r>
+        <w:t xml:space="preserve"> notebook, from the </w:t>
+      </w:r>
+      <w:r>
+        <w:rPr>
+          <w:i/>
+        </w:rPr>
+        <w:t>/work/CaseOfOracleOpenWorld2018</w:t>
+      </w:r>
+      <w:r>
+        <w:t xml:space="preserve"> folder.</w:t>
+      </w:r>
+    </w:p>
+    <w:p>
+      <w:r>
+        <w:rPr>
+          <w:noProof/>
+        </w:rPr>
+        <w:drawing>
+          <wp:inline distT="0" distB="0" distL="0" distR="0" wp14:anchorId="758C2AAE" wp14:editId="63F380DD">
+            <wp:extent cx="4082305" cy="2590800"/>
+            <wp:effectExtent l="0" t="0" r="0" b="0"/>
+            <wp:docPr id="4" name="Picture 4"/>
+            <wp:cNvGraphicFramePr>
+              <a:graphicFrameLocks xmlns:a="http://schemas.openxmlformats.org/drawingml/2006/main" noChangeAspect="1"/>
+            </wp:cNvGraphicFramePr>
+            <a:graphic xmlns:a="http://schemas.openxmlformats.org/drawingml/2006/main">
+              <a:graphicData uri="http://schemas.openxmlformats.org/drawingml/2006/picture">
+                <pic:pic xmlns:pic="http://schemas.openxmlformats.org/drawingml/2006/picture">
+                  <pic:nvPicPr>
+                    <pic:cNvPr id="1" name=""/>
+                    <pic:cNvPicPr/>
+                  </pic:nvPicPr>
+                  <pic:blipFill>
+                    <a:blip r:embed="rId50"/>
+                    <a:stretch>
+                      <a:fillRect/>
+                    </a:stretch>
+                  </pic:blipFill>
+                  <pic:spPr>
+                    <a:xfrm>
+                      <a:off x="0" y="0"/>
+                      <a:ext cx="4093022" cy="2597602"/>
+                    </a:xfrm>
+                    <a:prstGeom prst="rect">
+                      <a:avLst/>
+                    </a:prstGeom>
+                  </pic:spPr>
+                </pic:pic>
+              </a:graphicData>
+            </a:graphic>
+          </wp:inline>
+        </w:drawing>
+      </w:r>
+    </w:p>
+    <w:p>
+      <w:r>
+        <w:t xml:space="preserve">Note: you do not </w:t>
+      </w:r>
+      <w:r>
+        <w:t xml:space="preserve">actually </w:t>
+      </w:r>
+      <w:r>
+        <w:t>need to run this notebook</w:t>
+      </w:r>
+      <w:r>
+        <w:t>, although you can. I</w:t>
+      </w:r>
+      <w:r>
+        <w:t xml:space="preserve">ts final output is already available in the </w:t>
+      </w:r>
+      <w:r>
+        <w:rPr>
+          <w:i/>
+        </w:rPr>
+        <w:t>/</w:t>
+      </w:r>
+      <w:proofErr w:type="spellStart"/>
+      <w:r>
+        <w:rPr>
+          <w:i/>
+        </w:rPr>
+        <w:t>datalake</w:t>
+      </w:r>
+      <w:proofErr w:type="spellEnd"/>
+      <w:r>
+        <w:t xml:space="preserve"> folder.</w:t>
+      </w:r>
+      <w:r>
+        <w:t xml:space="preserve"> You can simply browse through the notebook to see how the data retrieval and local storage is done.</w:t>
+      </w:r>
+    </w:p>
+    <w:p>
+      <w:r>
+        <w:rPr>
+          <w:noProof/>
+        </w:rPr>
+        <w:lastRenderedPageBreak/>
+        <w:drawing>
+          <wp:inline distT="0" distB="0" distL="0" distR="0" wp14:anchorId="1931008B" wp14:editId="4EFCF6D1">
+            <wp:extent cx="4563110" cy="2614838"/>
+            <wp:effectExtent l="0" t="0" r="0" b="0"/>
+            <wp:docPr id="5" name="Picture 5"/>
+            <wp:cNvGraphicFramePr>
+              <a:graphicFrameLocks xmlns:a="http://schemas.openxmlformats.org/drawingml/2006/main" noChangeAspect="1"/>
+            </wp:cNvGraphicFramePr>
+            <a:graphic xmlns:a="http://schemas.openxmlformats.org/drawingml/2006/main">
+              <a:graphicData uri="http://schemas.openxmlformats.org/drawingml/2006/picture">
+                <pic:pic xmlns:pic="http://schemas.openxmlformats.org/drawingml/2006/picture">
+                  <pic:nvPicPr>
+                    <pic:cNvPr id="1" name=""/>
+                    <pic:cNvPicPr/>
+                  </pic:nvPicPr>
+                  <pic:blipFill>
+                    <a:blip r:embed="rId51"/>
+                    <a:stretch>
+                      <a:fillRect/>
+                    </a:stretch>
+                  </pic:blipFill>
+                  <pic:spPr>
+                    <a:xfrm>
+                      <a:off x="0" y="0"/>
+                      <a:ext cx="4580130" cy="2624591"/>
+                    </a:xfrm>
+                    <a:prstGeom prst="rect">
+                      <a:avLst/>
+                    </a:prstGeom>
+                  </pic:spPr>
+                </pic:pic>
+              </a:graphicData>
+            </a:graphic>
+          </wp:inline>
+        </w:drawing>
+      </w:r>
+    </w:p>
+    <w:p>
+      <w:r>
+        <w:t>This notebook retrieves the raw data from the remote API – using subsequent HTTP REST requests</w:t>
+      </w:r>
+      <w:r>
+        <w:t xml:space="preserve">. The data is gathered using calls per session type (22 different types), per event (two events – Oracle OpenWorld and </w:t>
+      </w:r>
+      <w:proofErr w:type="spellStart"/>
+      <w:r>
+        <w:t>CodeOne</w:t>
+      </w:r>
+      <w:proofErr w:type="spellEnd"/>
+      <w:r>
+        <w:t xml:space="preserve">) and per batch of 50. This means that close to 60 HTTP calls are made. The resulting data is in JSON format. This data is written to local files per event and session type (44 in total) in the folder </w:t>
+      </w:r>
+      <w:r>
+        <w:rPr>
+          <w:i/>
+        </w:rPr>
+        <w:t>/</w:t>
+      </w:r>
+      <w:proofErr w:type="spellStart"/>
+      <w:r>
+        <w:rPr>
+          <w:i/>
+        </w:rPr>
+        <w:t>datalake</w:t>
+      </w:r>
+      <w:proofErr w:type="spellEnd"/>
+      <w:r>
+        <w:t xml:space="preserve">. </w:t>
+      </w:r>
+    </w:p>
+    <w:p>
+      <w:r>
+        <w:t xml:space="preserve">By perusing the notebook, you will get an idea of how to perform REST calls, how to process the response body and JSON data content, how to turn JSON content in a Pandas Data Frame and how to write the content of such a Data Frame to a JSON file on disk. You will get a glimpse of the raw data. In the next section, we will discuss the </w:t>
+      </w:r>
+      <w:proofErr w:type="spellStart"/>
+      <w:r>
+        <w:t>Jupyter</w:t>
+      </w:r>
+      <w:proofErr w:type="spellEnd"/>
+      <w:r>
+        <w:t xml:space="preserve"> Notebook that does the main data wrangling, to turn this raw, not very accessible set of data files into a single, refined data warehouse that will be to the delight of data analysts.</w:t>
+      </w:r>
+    </w:p>
+    <w:p>
+      <w:pPr>
+        <w:pStyle w:val="Heading2"/>
+      </w:pPr>
+      <w:r>
+        <w:t>2-OOW2018 Session Catalog - Wrangling I - one single, refined, reshaped file</w:t>
+      </w:r>
+    </w:p>
+    <w:p>
+      <w:r>
+        <w:t xml:space="preserve">Open the notebook </w:t>
+      </w:r>
+      <w:r>
+        <w:rPr>
+          <w:i/>
+        </w:rPr>
+        <w:t xml:space="preserve">2-OOW2018 Session Catalog - Wrangling I - one single, refined, reshaped </w:t>
+      </w:r>
+      <w:proofErr w:type="spellStart"/>
+      <w:proofErr w:type="gramStart"/>
+      <w:r>
+        <w:rPr>
+          <w:i/>
+        </w:rPr>
+        <w:t>file</w:t>
+      </w:r>
+      <w:r>
+        <w:rPr>
+          <w:i/>
+        </w:rPr>
+        <w:t>.ipynb</w:t>
+      </w:r>
+      <w:proofErr w:type="spellEnd"/>
+      <w:proofErr w:type="gramEnd"/>
+      <w:r>
+        <w:t xml:space="preserve"> into your </w:t>
+      </w:r>
+      <w:proofErr w:type="spellStart"/>
+      <w:r>
+        <w:t>Jupyter</w:t>
+      </w:r>
+      <w:proofErr w:type="spellEnd"/>
+      <w:r>
+        <w:t xml:space="preserve"> Notebook client. </w:t>
+      </w:r>
+    </w:p>
+    <w:p>
+      <w:r>
+        <w:rPr>
+          <w:noProof/>
+        </w:rPr>
+        <w:lastRenderedPageBreak/>
+        <w:drawing>
+          <wp:inline distT="0" distB="0" distL="0" distR="0" wp14:anchorId="49DA4BE1" wp14:editId="6B50E197">
+            <wp:extent cx="5972810" cy="3423920"/>
+            <wp:effectExtent l="0" t="0" r="8890" b="5080"/>
+            <wp:docPr id="6" name="Picture 6"/>
+            <wp:cNvGraphicFramePr>
+              <a:graphicFrameLocks xmlns:a="http://schemas.openxmlformats.org/drawingml/2006/main" noChangeAspect="1"/>
+            </wp:cNvGraphicFramePr>
+            <a:graphic xmlns:a="http://schemas.openxmlformats.org/drawingml/2006/main">
+              <a:graphicData uri="http://schemas.openxmlformats.org/drawingml/2006/picture">
+                <pic:pic xmlns:pic="http://schemas.openxmlformats.org/drawingml/2006/picture">
+                  <pic:nvPicPr>
+                    <pic:cNvPr id="1" name=""/>
+                    <pic:cNvPicPr/>
+                  </pic:nvPicPr>
+                  <pic:blipFill>
+                    <a:blip r:embed="rId52"/>
+                    <a:stretch>
+                      <a:fillRect/>
+                    </a:stretch>
+                  </pic:blipFill>
+                  <pic:spPr>
+                    <a:xfrm>
+                      <a:off x="0" y="0"/>
+                      <a:ext cx="5972810" cy="3423920"/>
+                    </a:xfrm>
+                    <a:prstGeom prst="rect">
+                      <a:avLst/>
+                    </a:prstGeom>
+                  </pic:spPr>
+                </pic:pic>
+              </a:graphicData>
+            </a:graphic>
+          </wp:inline>
+        </w:drawing>
+      </w:r>
+    </w:p>
+    <w:p>
+      <w:r>
+        <w:t>This notebook takes 44 separate JSON files in the Data Lake as its input and produces a single consolidated, cleansed and enriched JSON file as its output. The output set has been rid of unnecessary attributes and has newly engineered features that expose attributes for easy data analytics downstream in the data analytics pipeline.</w:t>
+      </w:r>
+    </w:p>
+    <w:p>
+      <w:r>
+        <w:t xml:space="preserve">By browsing or stepping through the notebook, you will some important steps in the Data Wrangling process. The 44 JSON files are loaded into Pandas Data Frames that are subsequently merged into one big Data Frame. This joined Data Frame is explored a little – what are the columns, what are the values in those columns. Then unneeded columns are removed – and the set of records [representing conference sessions] is deduplicated by </w:t>
+      </w:r>
+      <w:r>
+        <w:rPr>
+          <w:i/>
+        </w:rPr>
+        <w:t>session code</w:t>
+      </w:r>
+      <w:r>
+        <w:t>. This takes the set down to just over 1700 sessions.</w:t>
+      </w:r>
+    </w:p>
+    <w:p>
+      <w:r>
+        <w:t xml:space="preserve">After a little digging around some of the columns in the Data Frame, we look closer at the </w:t>
+      </w:r>
+      <w:proofErr w:type="spellStart"/>
+      <w:r>
+        <w:t>attributeValues</w:t>
+      </w:r>
+      <w:proofErr w:type="spellEnd"/>
+      <w:r>
+        <w:t xml:space="preserve">, participants and files columns. Each of these contains a nested JSON object that contains relevant data – albeit in a </w:t>
+      </w:r>
+      <w:proofErr w:type="gramStart"/>
+      <w:r>
+        <w:t>fairly inaccessible</w:t>
+      </w:r>
+      <w:proofErr w:type="gramEnd"/>
+      <w:r>
+        <w:t xml:space="preserve"> way. We expose these data elements by engineering new features, for example </w:t>
+      </w:r>
+    </w:p>
+    <w:p>
+      <w:pPr>
+        <w:pStyle w:val="ListParagraph"/>
+        <w:numPr>
+          <w:ilvl w:val="0"/>
+          <w:numId w:val="24"/>
+        </w:numPr>
+      </w:pPr>
+      <w:r>
+        <w:t xml:space="preserve">a flag indicating whether the session is (co-)presented by an Oracle employee, </w:t>
+      </w:r>
+    </w:p>
+    <w:p>
+      <w:pPr>
+        <w:pStyle w:val="ListParagraph"/>
+        <w:numPr>
+          <w:ilvl w:val="0"/>
+          <w:numId w:val="24"/>
+        </w:numPr>
+      </w:pPr>
+      <w:r>
+        <w:t xml:space="preserve">another flag indicating if a file (with the presentation) slides has been uploaded, </w:t>
+      </w:r>
+    </w:p>
+    <w:p>
+      <w:pPr>
+        <w:pStyle w:val="ListParagraph"/>
+        <w:numPr>
+          <w:ilvl w:val="0"/>
+          <w:numId w:val="24"/>
+        </w:numPr>
+      </w:pPr>
+      <w:r>
+        <w:t>flags for specials speaker designations (such as Oracle ACE Director and Java Champion)</w:t>
+      </w:r>
+    </w:p>
+    <w:p>
+      <w:pPr>
+        <w:pStyle w:val="ListParagraph"/>
+        <w:numPr>
+          <w:ilvl w:val="0"/>
+          <w:numId w:val="24"/>
+        </w:numPr>
+      </w:pPr>
+      <w:r>
+        <w:t xml:space="preserve">features for each of three audience levels (beginner, intermediate, advanced) and one for </w:t>
+      </w:r>
+      <w:r>
+        <w:rPr>
+          <w:i/>
+        </w:rPr>
+        <w:t>all</w:t>
+      </w:r>
+      <w:r>
+        <w:t xml:space="preserve"> in case all three are marked</w:t>
+      </w:r>
+    </w:p>
+    <w:p>
+      <w:pPr>
+        <w:pStyle w:val="ListParagraph"/>
+        <w:numPr>
+          <w:ilvl w:val="0"/>
+          <w:numId w:val="24"/>
+        </w:numPr>
+      </w:pPr>
+      <w:r>
+        <w:t>a feature for track(s) to which the session is assigned</w:t>
+      </w:r>
+    </w:p>
+    <w:p>
+      <w:pPr>
+        <w:pStyle w:val="ListParagraph"/>
+        <w:numPr>
+          <w:ilvl w:val="0"/>
+          <w:numId w:val="24"/>
+        </w:numPr>
+      </w:pPr>
+      <w:r>
+        <w:t>a feature for the number of speakers associated with a session</w:t>
+      </w:r>
+    </w:p>
+    <w:p>
+      <w:pPr>
+        <w:pStyle w:val="ListParagraph"/>
+        <w:numPr>
+          <w:ilvl w:val="0"/>
+          <w:numId w:val="24"/>
+        </w:numPr>
+      </w:pPr>
+      <w:r>
+        <w:t>a session instance count for the number of times the session is scheduled to take place</w:t>
+      </w:r>
+    </w:p>
+    <w:p>
+      <w:pPr>
+        <w:pStyle w:val="ListParagraph"/>
+        <w:numPr>
+          <w:ilvl w:val="0"/>
+          <w:numId w:val="24"/>
+        </w:numPr>
+      </w:pPr>
+      <w:r>
+        <w:lastRenderedPageBreak/>
+        <w:t>a feature to indicate the room capacity of the (first) room in which the session is scheduled</w:t>
+      </w:r>
+    </w:p>
+    <w:p>
+      <w:pPr>
+        <w:pStyle w:val="ListParagraph"/>
+        <w:numPr>
+          <w:ilvl w:val="0"/>
+          <w:numId w:val="24"/>
+        </w:numPr>
+      </w:pPr>
+      <w:r>
+        <w:t>features for day, time(slot) and timestamp</w:t>
+      </w:r>
+    </w:p>
+    <w:p>
+      <w:r>
+        <w:t xml:space="preserve">Finally, with all these features added to the data set, the data is saved to disk in folder </w:t>
+      </w:r>
+      <w:r>
+        <w:rPr>
+          <w:i/>
+        </w:rPr>
+        <w:t>/</w:t>
+      </w:r>
+      <w:proofErr w:type="spellStart"/>
+      <w:r>
+        <w:rPr>
+          <w:i/>
+        </w:rPr>
+        <w:t>datawarehouse</w:t>
+      </w:r>
+      <w:proofErr w:type="spellEnd"/>
+      <w:r>
+        <w:t xml:space="preserve"> as single, consolidated file that is just waiting for data analysts to get their hands on.</w:t>
+      </w:r>
+    </w:p>
+    <w:p>
+      <w:r>
+        <w:rPr>
+          <w:noProof/>
+        </w:rPr>
+        <w:drawing>
+          <wp:inline distT="0" distB="0" distL="0" distR="0" wp14:anchorId="65305EDB" wp14:editId="7F6DAA63">
+            <wp:extent cx="5972810" cy="2361565"/>
+            <wp:effectExtent l="0" t="0" r="8890" b="635"/>
+            <wp:docPr id="7" name="Picture 7"/>
+            <wp:cNvGraphicFramePr>
+              <a:graphicFrameLocks xmlns:a="http://schemas.openxmlformats.org/drawingml/2006/main" noChangeAspect="1"/>
+            </wp:cNvGraphicFramePr>
+            <a:graphic xmlns:a="http://schemas.openxmlformats.org/drawingml/2006/main">
+              <a:graphicData uri="http://schemas.openxmlformats.org/drawingml/2006/picture">
+                <pic:pic xmlns:pic="http://schemas.openxmlformats.org/drawingml/2006/picture">
+                  <pic:nvPicPr>
+                    <pic:cNvPr id="1" name=""/>
+                    <pic:cNvPicPr/>
+                  </pic:nvPicPr>
+                  <pic:blipFill>
+                    <a:blip r:embed="rId53"/>
+                    <a:stretch>
+                      <a:fillRect/>
+                    </a:stretch>
+                  </pic:blipFill>
+                  <pic:spPr>
+                    <a:xfrm>
+                      <a:off x="0" y="0"/>
+                      <a:ext cx="5972810" cy="2361565"/>
+                    </a:xfrm>
+                    <a:prstGeom prst="rect">
+                      <a:avLst/>
+                    </a:prstGeom>
+                  </pic:spPr>
+                </pic:pic>
+              </a:graphicData>
+            </a:graphic>
+          </wp:inline>
+        </w:drawing>
+      </w:r>
+    </w:p>
+    <w:p>
+      <w:pPr>
+        <w:pStyle w:val="Heading2"/>
+      </w:pPr>
+      <w:r>
+        <w:t>3-OOW2018 Session Catalog - Business Intelligence Speakers</w:t>
+      </w:r>
+    </w:p>
+    <w:p>
+      <w:r>
+        <w:t xml:space="preserve">The third notebook </w:t>
+      </w:r>
+      <w:r>
+        <w:t>is the first to leverage the wrangled data, do some additional wrangling and then produce findings, answers on business questions and show some data visualizations.</w:t>
+      </w:r>
+    </w:p>
+    <w:p>
+      <w:r>
+        <w:t xml:space="preserve">Load </w:t>
+      </w:r>
+      <w:r>
+        <w:rPr>
+          <w:i/>
+        </w:rPr>
+        <w:t xml:space="preserve">3-OOW2018 Session Catalog - Business Intelligence </w:t>
+      </w:r>
+      <w:proofErr w:type="spellStart"/>
+      <w:r>
+        <w:rPr>
+          <w:i/>
+        </w:rPr>
+        <w:t>Speakers</w:t>
+      </w:r>
+      <w:r>
+        <w:rPr>
+          <w:i/>
+        </w:rPr>
+        <w:t>.ipynb</w:t>
+      </w:r>
+      <w:proofErr w:type="spellEnd"/>
+      <w:r>
+        <w:t xml:space="preserve"> into the </w:t>
+      </w:r>
+      <w:proofErr w:type="spellStart"/>
+      <w:r>
+        <w:t>Jupyter</w:t>
+      </w:r>
+      <w:proofErr w:type="spellEnd"/>
+      <w:r>
+        <w:t xml:space="preserve"> Notebook client.</w:t>
+      </w:r>
+      <w:r>
+        <w:t xml:space="preserve"> </w:t>
+      </w:r>
+    </w:p>
+    <w:p>
+      <w:r>
+        <w:t>Here is a list of all features that our data set contains at this stage</w:t>
+      </w:r>
+    </w:p>
+    <w:p>
+      <w:r>
+        <w:rPr>
+          <w:noProof/>
+        </w:rPr>
+        <w:drawing>
+          <wp:inline distT="0" distB="0" distL="0" distR="0" wp14:anchorId="235C812B" wp14:editId="004AB037">
+            <wp:extent cx="5972810" cy="1093470"/>
+            <wp:effectExtent l="0" t="0" r="8890" b="0"/>
+            <wp:docPr id="9" name="Picture 9"/>
+            <wp:cNvGraphicFramePr>
+              <a:graphicFrameLocks xmlns:a="http://schemas.openxmlformats.org/drawingml/2006/main" noChangeAspect="1"/>
+            </wp:cNvGraphicFramePr>
+            <a:graphic xmlns:a="http://schemas.openxmlformats.org/drawingml/2006/main">
+              <a:graphicData uri="http://schemas.openxmlformats.org/drawingml/2006/picture">
+                <pic:pic xmlns:pic="http://schemas.openxmlformats.org/drawingml/2006/picture">
+                  <pic:nvPicPr>
+                    <pic:cNvPr id="1" name=""/>
+                    <pic:cNvPicPr/>
+                  </pic:nvPicPr>
+                  <pic:blipFill>
+                    <a:blip r:embed="rId54"/>
+                    <a:stretch>
+                      <a:fillRect/>
+                    </a:stretch>
+                  </pic:blipFill>
+                  <pic:spPr>
+                    <a:xfrm>
+                      <a:off x="0" y="0"/>
+                      <a:ext cx="5972810" cy="1093470"/>
+                    </a:xfrm>
+                    <a:prstGeom prst="rect">
+                      <a:avLst/>
+                    </a:prstGeom>
+                  </pic:spPr>
+                </pic:pic>
+              </a:graphicData>
+            </a:graphic>
+          </wp:inline>
+        </w:drawing>
+      </w:r>
+    </w:p>
+    <w:p>
+      <w:r>
+        <w:t xml:space="preserve">The first step after loading the wrangled dataset from the </w:t>
+      </w:r>
+      <w:r>
+        <w:rPr>
+          <w:i/>
+        </w:rPr>
+        <w:t>/</w:t>
+      </w:r>
+      <w:proofErr w:type="spellStart"/>
+      <w:r>
+        <w:rPr>
+          <w:i/>
+        </w:rPr>
+        <w:t>datawarehouse</w:t>
+      </w:r>
+      <w:proofErr w:type="spellEnd"/>
+      <w:r>
+        <w:t xml:space="preserve"> folder is further data preparation: a new Pandas Data Frame </w:t>
+      </w:r>
+      <w:proofErr w:type="spellStart"/>
+      <w:r>
+        <w:rPr>
+          <w:i/>
+        </w:rPr>
+        <w:t>sp</w:t>
+      </w:r>
+      <w:proofErr w:type="spellEnd"/>
+      <w:r>
+        <w:t xml:space="preserve"> </w:t>
+      </w:r>
+      <w:r>
+        <w:t>is</w:t>
+      </w:r>
+      <w:r>
+        <w:t xml:space="preserve"> created with speaker records. These records are produced from the </w:t>
+      </w:r>
+      <w:r>
+        <w:rPr>
+          <w:i/>
+        </w:rPr>
+        <w:t>participants</w:t>
+      </w:r>
+      <w:r>
+        <w:t xml:space="preserve"> feature in the sessions data set. </w:t>
+      </w:r>
+    </w:p>
+    <w:p>
+      <w:r>
+        <w:t xml:space="preserve">The </w:t>
+      </w:r>
+      <w:proofErr w:type="spellStart"/>
+      <w:r>
+        <w:rPr>
+          <w:i/>
+        </w:rPr>
+        <w:t>sp</w:t>
+      </w:r>
+      <w:proofErr w:type="spellEnd"/>
+      <w:r>
+        <w:rPr>
+          <w:i/>
+        </w:rPr>
+        <w:t xml:space="preserve"> </w:t>
+      </w:r>
+      <w:r>
+        <w:t xml:space="preserve">data frame has the following features: </w:t>
+      </w:r>
+      <w:proofErr w:type="spellStart"/>
+      <w:r>
+        <w:t>firstName</w:t>
+      </w:r>
+      <w:proofErr w:type="spellEnd"/>
+      <w:r>
+        <w:t xml:space="preserve">, </w:t>
+      </w:r>
+      <w:proofErr w:type="spellStart"/>
+      <w:r>
+        <w:t>lastName</w:t>
+      </w:r>
+      <w:proofErr w:type="spellEnd"/>
+      <w:r>
+        <w:t xml:space="preserve">, </w:t>
+      </w:r>
+      <w:proofErr w:type="spellStart"/>
+      <w:r>
+        <w:t>jobTitle</w:t>
+      </w:r>
+      <w:proofErr w:type="spellEnd"/>
+      <w:r>
+        <w:t xml:space="preserve">, </w:t>
+      </w:r>
+      <w:proofErr w:type="spellStart"/>
+      <w:r>
+        <w:t>companyName</w:t>
+      </w:r>
+      <w:proofErr w:type="spellEnd"/>
+      <w:r>
+        <w:t xml:space="preserve">, bio, </w:t>
+      </w:r>
+      <w:proofErr w:type="spellStart"/>
+      <w:r>
+        <w:t>oracle_employee</w:t>
+      </w:r>
+      <w:proofErr w:type="spellEnd"/>
+      <w:r>
+        <w:t xml:space="preserve"> (special Y/N flag), </w:t>
+      </w:r>
+      <w:proofErr w:type="spellStart"/>
+      <w:r>
+        <w:t>photoURL</w:t>
+      </w:r>
+      <w:proofErr w:type="spellEnd"/>
+      <w:r>
+        <w:t xml:space="preserve">, twitter, </w:t>
+      </w:r>
+      <w:proofErr w:type="spellStart"/>
+      <w:r>
+        <w:t>sessionCount</w:t>
+      </w:r>
+      <w:proofErr w:type="spellEnd"/>
+      <w:r>
+        <w:t xml:space="preserve">, </w:t>
+      </w:r>
+      <w:proofErr w:type="spellStart"/>
+      <w:r>
+        <w:t>oow</w:t>
+      </w:r>
+      <w:proofErr w:type="spellEnd"/>
+      <w:r>
+        <w:t xml:space="preserve"> (Y/N flag to indicate if the speaker performs at the Oracle OpenWorld event), </w:t>
+      </w:r>
+      <w:proofErr w:type="spellStart"/>
+      <w:r>
+        <w:t>codeone</w:t>
+      </w:r>
+      <w:proofErr w:type="spellEnd"/>
+      <w:r>
+        <w:t xml:space="preserve"> (Y/N flag to indicate that the speaker presents a session at </w:t>
+      </w:r>
+      <w:proofErr w:type="spellStart"/>
+      <w:r>
+        <w:t>CodeOne</w:t>
+      </w:r>
+      <w:proofErr w:type="spellEnd"/>
+      <w:r>
+        <w:t xml:space="preserve">) and finally four Y/N flag columns for the special designations that </w:t>
+      </w:r>
+      <w:r>
+        <w:lastRenderedPageBreak/>
+        <w:t xml:space="preserve">speakers can have: </w:t>
+      </w:r>
+      <w:r>
+        <w:t>'</w:t>
+      </w:r>
+      <w:proofErr w:type="spellStart"/>
+      <w:r>
+        <w:t>JavaOne</w:t>
+      </w:r>
+      <w:proofErr w:type="spellEnd"/>
+      <w:r>
+        <w:t xml:space="preserve"> Rockstar', 'Oracle ACE Director', 'Oracle Java Champion', 'Groundbreaker Ambassador'</w:t>
+      </w:r>
+      <w:r>
+        <w:t>.</w:t>
+      </w:r>
+    </w:p>
+    <w:p>
+      <w:r>
+        <w:t xml:space="preserve">The first section in the notebook after the creation of the </w:t>
+      </w:r>
+      <w:proofErr w:type="spellStart"/>
+      <w:r>
+        <w:rPr>
+          <w:i/>
+        </w:rPr>
+        <w:t>sp</w:t>
+      </w:r>
+      <w:proofErr w:type="spellEnd"/>
+      <w:r>
+        <w:rPr>
+          <w:i/>
+        </w:rPr>
+        <w:t xml:space="preserve"> </w:t>
+      </w:r>
+      <w:r>
+        <w:t>Data Frame for speakers is about simple counting: the number of speakers in general and per event. Here we also see te first visualization: a Venn diagram as alternative representation for data earlier presented in a Cross Table.</w:t>
+      </w:r>
+    </w:p>
+    <w:p>
+      <w:r>
+        <w:rPr>
+          <w:noProof/>
+        </w:rPr>
+        <w:drawing>
+          <wp:inline distT="0" distB="0" distL="0" distR="0" wp14:anchorId="5BABD65B" wp14:editId="0DE7F312">
+            <wp:extent cx="1912620" cy="1948149"/>
+            <wp:effectExtent l="0" t="0" r="0" b="0"/>
+            <wp:docPr id="10" name="Picture 10"/>
+            <wp:cNvGraphicFramePr>
+              <a:graphicFrameLocks xmlns:a="http://schemas.openxmlformats.org/drawingml/2006/main" noChangeAspect="1"/>
+            </wp:cNvGraphicFramePr>
+            <a:graphic xmlns:a="http://schemas.openxmlformats.org/drawingml/2006/main">
+              <a:graphicData uri="http://schemas.openxmlformats.org/drawingml/2006/picture">
+                <pic:pic xmlns:pic="http://schemas.openxmlformats.org/drawingml/2006/picture">
+                  <pic:nvPicPr>
+                    <pic:cNvPr id="1" name=""/>
+                    <pic:cNvPicPr/>
+                  </pic:nvPicPr>
+                  <pic:blipFill>
+                    <a:blip r:embed="rId55"/>
+                    <a:stretch>
+                      <a:fillRect/>
+                    </a:stretch>
+                  </pic:blipFill>
+                  <pic:spPr>
+                    <a:xfrm>
+                      <a:off x="0" y="0"/>
+                      <a:ext cx="1920396" cy="1956069"/>
+                    </a:xfrm>
+                    <a:prstGeom prst="rect">
+                      <a:avLst/>
+                    </a:prstGeom>
+                  </pic:spPr>
+                </pic:pic>
+              </a:graphicData>
+            </a:graphic>
+          </wp:inline>
+        </w:drawing>
+      </w:r>
+    </w:p>
+    <w:p>
+      <w:r>
+        <w:t>The notebook continues with an analysis of very active speakers. It turns out that one speaker takes part in now fewer than 12 sessions</w:t>
+      </w:r>
+      <w:r>
+        <w:t xml:space="preserve">. It turns out that the top 10 of active speakers only has speakers working for Oracle. We then have a cell in the notebook that allows us to look at active speakers per event – for </w:t>
+      </w:r>
+      <w:proofErr w:type="spellStart"/>
+      <w:r>
+        <w:t>oow</w:t>
+      </w:r>
+      <w:proofErr w:type="spellEnd"/>
+      <w:r>
+        <w:t xml:space="preserve"> and </w:t>
+      </w:r>
+      <w:proofErr w:type="spellStart"/>
+      <w:r>
+        <w:t>codone</w:t>
+      </w:r>
+      <w:proofErr w:type="spellEnd"/>
+      <w:r>
+        <w:t xml:space="preserve"> respectively. This cell uses an interactive widget – in this case a dropdown list – that allows us to interact with the notebook:</w:t>
+      </w:r>
+    </w:p>
+    <w:p>
+      <w:r>
+        <w:rPr>
+          <w:noProof/>
+        </w:rPr>
+        <w:drawing>
+          <wp:inline distT="0" distB="0" distL="0" distR="0" wp14:anchorId="71093FBE" wp14:editId="5D6A2CFE">
+            <wp:extent cx="3993226" cy="1996613"/>
+            <wp:effectExtent l="0" t="0" r="7620" b="3810"/>
+            <wp:docPr id="11" name="Picture 11"/>
+            <wp:cNvGraphicFramePr>
+              <a:graphicFrameLocks xmlns:a="http://schemas.openxmlformats.org/drawingml/2006/main" noChangeAspect="1"/>
+            </wp:cNvGraphicFramePr>
+            <a:graphic xmlns:a="http://schemas.openxmlformats.org/drawingml/2006/main">
+              <a:graphicData uri="http://schemas.openxmlformats.org/drawingml/2006/picture">
+                <pic:pic xmlns:pic="http://schemas.openxmlformats.org/drawingml/2006/picture">
+                  <pic:nvPicPr>
+                    <pic:cNvPr id="1" name=""/>
+                    <pic:cNvPicPr/>
+                  </pic:nvPicPr>
+                  <pic:blipFill>
+                    <a:blip r:embed="rId56"/>
+                    <a:stretch>
+                      <a:fillRect/>
+                    </a:stretch>
+                  </pic:blipFill>
+                  <pic:spPr>
+                    <a:xfrm>
+                      <a:off x="0" y="0"/>
+                      <a:ext cx="3993226" cy="1996613"/>
+                    </a:xfrm>
+                    <a:prstGeom prst="rect">
+                      <a:avLst/>
+                    </a:prstGeom>
+                  </pic:spPr>
+                </pic:pic>
+              </a:graphicData>
+            </a:graphic>
+          </wp:inline>
+        </w:drawing>
+      </w:r>
+    </w:p>
+    <w:p>
+      <w:r>
+        <w:t xml:space="preserve">The next section looks at Job Titles. The final visualization in this section uses a Word Cloud to show the most frequently used job titles – for the Oracle OpenWorld and </w:t>
+      </w:r>
+      <w:proofErr w:type="spellStart"/>
+      <w:r>
+        <w:t>CodeOne</w:t>
+      </w:r>
+      <w:proofErr w:type="spellEnd"/>
+      <w:r>
+        <w:t xml:space="preserve"> events side by side. The difference is striking:</w:t>
+      </w:r>
+    </w:p>
+    <w:p>
+      <w:r>
+        <w:rPr>
+          <w:noProof/>
+        </w:rPr>
+        <w:lastRenderedPageBreak/>
+        <w:drawing>
+          <wp:inline distT="0" distB="0" distL="0" distR="0">
+            <wp:extent cx="5972810" cy="2289851"/>
+            <wp:effectExtent l="0" t="0" r="8890" b="0"/>
+            <wp:docPr id="12" name="Picture 12" descr="C:\Users\lucas_j\AppData\Local\Temp\SNAGHTML120386e7.PNG"/>
+            <wp:cNvGraphicFramePr>
+              <a:graphicFrameLocks xmlns:a="http://schemas.openxmlformats.org/drawingml/2006/main" noChangeAspect="1"/>
+            </wp:cNvGraphicFramePr>
+            <a:graphic xmlns:a="http://schemas.openxmlformats.org/drawingml/2006/main">
+              <a:graphicData uri="http://schemas.openxmlformats.org/drawingml/2006/picture">
+                <pic:pic xmlns:pic="http://schemas.openxmlformats.org/drawingml/2006/picture">
+                  <pic:nvPicPr>
+                    <pic:cNvPr id="0" name="Picture 3" descr="C:\Users\lucas_j\AppData\Local\Temp\SNAGHTML120386e7.PNG"/>
+                    <pic:cNvPicPr>
+                      <a:picLocks noChangeAspect="1" noChangeArrowheads="1"/>
+                    </pic:cNvPicPr>
+                  </pic:nvPicPr>
+                  <pic:blipFill>
+                    <a:blip r:embed="rId57" cstate="print">
+                      <a:extLst>
+                        <a:ext uri="{28A0092B-C50C-407E-A947-70E740481C1C}">
+                          <a14:useLocalDpi xmlns:a14="http://schemas.microsoft.com/office/drawing/2010/main" val="0"/>
+                        </a:ext>
+                      </a:extLst>
+                    </a:blip>
+                    <a:srcRect/>
+                    <a:stretch>
+                      <a:fillRect/>
+                    </a:stretch>
+                  </pic:blipFill>
+                  <pic:spPr bwMode="auto">
+                    <a:xfrm>
+                      <a:off x="0" y="0"/>
+                      <a:ext cx="5972810" cy="2289851"/>
+                    </a:xfrm>
+                    <a:prstGeom prst="rect">
+                      <a:avLst/>
+                    </a:prstGeom>
+                    <a:noFill/>
+                    <a:ln>
+                      <a:noFill/>
+                    </a:ln>
+                  </pic:spPr>
+                </pic:pic>
+              </a:graphicData>
+            </a:graphic>
+          </wp:inline>
+        </w:drawing>
+      </w:r>
+    </w:p>
+    <w:p>
+      <w:r>
+        <w:t>The notebook does a brief analysis of the designations or titles of speakers. It counts the number of speakers per designation and looks at how many speakers have specific combinations of titles. For some people in the community, this is a very important topic.</w:t>
+      </w:r>
+    </w:p>
+    <w:p>
+      <w:r>
+        <w:rPr>
+          <w:noProof/>
+        </w:rPr>
+        <w:drawing>
+          <wp:inline distT="0" distB="0" distL="0" distR="0" wp14:anchorId="37899BD8" wp14:editId="04AC5D47">
+            <wp:extent cx="4534293" cy="2476715"/>
+            <wp:effectExtent l="0" t="0" r="0" b="0"/>
+            <wp:docPr id="13" name="Picture 13"/>
+            <wp:cNvGraphicFramePr>
+              <a:graphicFrameLocks xmlns:a="http://schemas.openxmlformats.org/drawingml/2006/main" noChangeAspect="1"/>
+            </wp:cNvGraphicFramePr>
+            <a:graphic xmlns:a="http://schemas.openxmlformats.org/drawingml/2006/main">
+              <a:graphicData uri="http://schemas.openxmlformats.org/drawingml/2006/picture">
+                <pic:pic xmlns:pic="http://schemas.openxmlformats.org/drawingml/2006/picture">
+                  <pic:nvPicPr>
+                    <pic:cNvPr id="1" name=""/>
+                    <pic:cNvPicPr/>
+                  </pic:nvPicPr>
+                  <pic:blipFill>
+                    <a:blip r:embed="rId58"/>
+                    <a:stretch>
+                      <a:fillRect/>
+                    </a:stretch>
+                  </pic:blipFill>
+                  <pic:spPr>
+                    <a:xfrm>
+                      <a:off x="0" y="0"/>
+                      <a:ext cx="4534293" cy="2476715"/>
+                    </a:xfrm>
+                    <a:prstGeom prst="rect">
+                      <a:avLst/>
+                    </a:prstGeom>
+                  </pic:spPr>
+                </pic:pic>
+              </a:graphicData>
+            </a:graphic>
+          </wp:inline>
+        </w:drawing>
+      </w:r>
+    </w:p>
+    <w:p>
+      <w:r>
+        <w:t>The companies that the speakers are working for is looked at next. It quickly turns out that in the top 10 of companies with the highest numbers of speakers, we find mainly sponsors of the events. Wells Fargo is the first non-sponsor company on the list.</w:t>
+      </w:r>
+    </w:p>
+    <w:p>
+      <w:r>
+        <w:t>The number of speakers employed by Oracle is very substantial, especially at Oracle OpenWorld:</w:t>
+      </w:r>
+    </w:p>
+    <w:p>
+      <w:r>
+        <w:rPr>
+          <w:noProof/>
+        </w:rPr>
+        <w:lastRenderedPageBreak/>
+        <w:drawing>
+          <wp:inline distT="0" distB="0" distL="0" distR="0" wp14:anchorId="30388F75" wp14:editId="15A98438">
+            <wp:extent cx="5105400" cy="2414834"/>
+            <wp:effectExtent l="0" t="0" r="0" b="5080"/>
+            <wp:docPr id="14" name="Picture 14"/>
+            <wp:cNvGraphicFramePr>
+              <a:graphicFrameLocks xmlns:a="http://schemas.openxmlformats.org/drawingml/2006/main" noChangeAspect="1"/>
+            </wp:cNvGraphicFramePr>
+            <a:graphic xmlns:a="http://schemas.openxmlformats.org/drawingml/2006/main">
+              <a:graphicData uri="http://schemas.openxmlformats.org/drawingml/2006/picture">
+                <pic:pic xmlns:pic="http://schemas.openxmlformats.org/drawingml/2006/picture">
+                  <pic:nvPicPr>
+                    <pic:cNvPr id="1" name=""/>
+                    <pic:cNvPicPr/>
+                  </pic:nvPicPr>
+                  <pic:blipFill>
+                    <a:blip r:embed="rId59"/>
+                    <a:stretch>
+                      <a:fillRect/>
+                    </a:stretch>
+                  </pic:blipFill>
+                  <pic:spPr>
+                    <a:xfrm>
+                      <a:off x="0" y="0"/>
+                      <a:ext cx="5121370" cy="2422388"/>
+                    </a:xfrm>
+                    <a:prstGeom prst="rect">
+                      <a:avLst/>
+                    </a:prstGeom>
+                  </pic:spPr>
+                </pic:pic>
+              </a:graphicData>
+            </a:graphic>
+          </wp:inline>
+        </w:drawing>
+      </w:r>
+    </w:p>
+    <w:p>
+      <w:r>
+        <w:t xml:space="preserve">A brief analysis of the incidence of first names quickly reveals that David, John and Michael are the top 3 </w:t>
+      </w:r>
+      <w:r>
+        <w:t xml:space="preserve">first names among speakers. </w:t>
+      </w:r>
+    </w:p>
+    <w:p>
+      <w:pPr>
+        <w:pStyle w:val="Heading3"/>
+      </w:pPr>
+      <w:r>
+        <w:t>Gender Guessing</w:t>
+      </w:r>
+    </w:p>
+    <w:p>
+      <w:pPr>
+        <w:shd w:val="clear" w:color="auto" w:fill="FFFFFF"/>
+        <w:spacing w:before="240" w:after="0" w:line="240" w:lineRule="auto"/>
+      </w:pPr>
+      <w:r>
+        <w:t xml:space="preserve">It is interesting to know if women appear as speakers at the two events - given </w:t>
+      </w:r>
+      <w:proofErr w:type="gramStart"/>
+      <w:r>
+        <w:t>our</w:t>
+      </w:r>
+      <w:proofErr w:type="gramEnd"/>
+      <w:r>
+        <w:t xml:space="preserve"> strive for more </w:t>
+      </w:r>
+      <w:r>
+        <w:rPr>
+          <w:i/>
+        </w:rPr>
+        <w:t>women in tech</w:t>
+      </w:r>
+      <w:r>
+        <w:t>.</w:t>
+      </w:r>
+      <w:r>
+        <w:t xml:space="preserve"> </w:t>
+      </w:r>
+      <w:proofErr w:type="gramStart"/>
+      <w:r>
+        <w:t>We</w:t>
+      </w:r>
+      <w:proofErr w:type="gramEnd"/>
+      <w:r>
+        <w:t xml:space="preserve"> may be able to stimulate the participation of women if we better understand what type of event attracts female speakers and which tracks perhaps have a higher than average percentage of female speakers.</w:t>
+      </w:r>
+      <w:r>
+        <w:t xml:space="preserve"> </w:t>
+      </w:r>
+      <w:r>
+        <w:t>However: our data set does not contain an</w:t>
+      </w:r>
+      <w:r>
+        <w:t>d</w:t>
+      </w:r>
+      <w:r>
+        <w:t xml:space="preserve"> straightforward gender information. Gender is not a feature of our speaker records.</w:t>
+      </w:r>
+    </w:p>
+    <w:p>
+      <w:pPr>
+        <w:shd w:val="clear" w:color="auto" w:fill="FFFFFF"/>
+        <w:spacing w:before="240" w:after="0" w:line="240" w:lineRule="auto"/>
+      </w:pPr>
+      <w:r>
+        <w:t>Does our exploration end before it event started - for lack of data? Or can we be creative? Perhaps we can guess the gender from the first name feature that we do have for all speakers.</w:t>
+      </w:r>
+      <w:r>
+        <w:t xml:space="preserve"> And check the biographies or gender specific terms such as he and she, his, hum and her. Using these tricks – which turns out to be not very difficult at all - we get a fair idea about the gender distribution and whether there is a significant distinction between Oracle OpenWorld and </w:t>
+      </w:r>
+      <w:proofErr w:type="spellStart"/>
+      <w:r>
+        <w:t>CodeOne</w:t>
+      </w:r>
+      <w:proofErr w:type="spellEnd"/>
+      <w:r>
+        <w:t xml:space="preserve"> in this regard.</w:t>
+      </w:r>
+    </w:p>
+    <w:p/>
+    <w:p>
+      <w:pPr>
+        <w:pStyle w:val="Heading2"/>
+      </w:pPr>
+      <w:r>
+        <w:t>4-OOW2018 Session Catalog - Business Intelligence Sessions</w:t>
+      </w:r>
+    </w:p>
+    <w:p>
+      <w:r>
+        <w:t xml:space="preserve">Load </w:t>
+      </w:r>
+      <w:r>
+        <w:rPr>
+          <w:i/>
+        </w:rPr>
+        <w:t>4-OOW2018 Session Catalog - Business Intelligence Sessions</w:t>
+      </w:r>
+      <w:r>
+        <w:t xml:space="preserve"> into the </w:t>
+      </w:r>
+      <w:proofErr w:type="spellStart"/>
+      <w:r>
+        <w:t>Jupyter</w:t>
+      </w:r>
+      <w:proofErr w:type="spellEnd"/>
+      <w:r>
+        <w:t xml:space="preserve"> Notebook client.</w:t>
+      </w:r>
+    </w:p>
+    <w:p/>
+    <w:p/>
+    <w:p>
+      <w:pPr>
+        <w:rPr>
+          <w:rFonts w:asciiTheme="majorHAnsi" w:eastAsiaTheme="majorEastAsia" w:hAnsiTheme="majorHAnsi" w:cstheme="majorBidi"/>
+          <w:b/>
+          <w:bCs/>
+          <w:color w:val="365F91" w:themeColor="accent1" w:themeShade="BF"/>
+          <w:sz w:val="28"/>
+          <w:szCs w:val="28"/>
+        </w:rPr>
+      </w:pPr>
+      <w:r>
+        <w:br w:type="page"/>
+      </w:r>
+    </w:p>
+    <w:p>
+      <w:pPr>
+        <w:pStyle w:val="Heading1"/>
+      </w:pPr>
+      <w:r>
+        <w:lastRenderedPageBreak/>
+        <w:t xml:space="preserve">4. On your own: get started on your very own </w:t>
+      </w:r>
+      <w:proofErr w:type="spellStart"/>
+      <w:r>
+        <w:t>Jupyter</w:t>
+      </w:r>
+      <w:proofErr w:type="spellEnd"/>
+      <w:r>
+        <w:t xml:space="preserve"> Notebook.</w:t>
+      </w:r>
+    </w:p>
+    <w:p>
+      <w:r>
+        <w:t>--</w:t>
+      </w:r>
+    </w:p>
+    <w:p>
+      <w:r>
+        <w:t>To be provided by Jeffrey</w:t>
+      </w:r>
+    </w:p>
     <w:sectPr>
       <w:pgSz w:w="12240" w:h="15840"/>
       <w:pgMar w:top="1417" w:right="1417" w:bottom="1417" w:left="1417" w:header="708" w:footer="708" w:gutter="0"/>
@@ -4132,6 +5645,119 @@
     </w:lvl>
   </w:abstractNum>
   <w:abstractNum w:abstractNumId="5" w15:restartNumberingAfterBreak="0">
+    <w:nsid w:val="0E7C5ABE"/>
+    <w:multiLevelType w:val="hybridMultilevel"/>
+    <w:tmpl w:val="E7506542"/>
+    <w:lvl w:ilvl="0" w:tplc="20000001">
+      <w:start w:val="1"/>
+      <w:numFmt w:val="bullet"/>
+      <w:lvlText w:val=""/>
+      <w:lvlJc w:val="left"/>
+      <w:pPr>
+        <w:ind w:left="720" w:hanging="360"/>
+      </w:pPr>
+      <w:rPr>
+        <w:rFonts w:ascii="Symbol" w:hAnsi="Symbol" w:hint="default"/>
+      </w:rPr>
+    </w:lvl>
+    <w:lvl w:ilvl="1" w:tplc="20000003" w:tentative="1">
+      <w:start w:val="1"/>
+      <w:numFmt w:val="bullet"/>
+      <w:lvlText w:val="o"/>
+      <w:lvlJc w:val="left"/>
+      <w:pPr>
+        <w:ind w:left="1440" w:hanging="360"/>
+      </w:pPr>
+      <w:rPr>
+        <w:rFonts w:ascii="Courier New" w:hAnsi="Courier New" w:cs="Courier New" w:hint="default"/>
+      </w:rPr>
+    </w:lvl>
+    <w:lvl w:ilvl="2" w:tplc="20000005" w:tentative="1">
+      <w:start w:val="1"/>
+      <w:numFmt w:val="bullet"/>
+      <w:lvlText w:val=""/>
+      <w:lvlJc w:val="left"/>
+      <w:pPr>
+        <w:ind w:left="2160" w:hanging="360"/>
+      </w:pPr>
+      <w:rPr>
+        <w:rFonts w:ascii="Wingdings" w:hAnsi="Wingdings" w:hint="default"/>
+      </w:rPr>
+    </w:lvl>
+    <w:lvl w:ilvl="3" w:tplc="20000001" w:tentative="1">
+      <w:start w:val="1"/>
+      <w:numFmt w:val="bullet"/>
+      <w:lvlText w:val=""/>
+      <w:lvlJc w:val="left"/>
+      <w:pPr>
+        <w:ind w:left="2880" w:hanging="360"/>
+      </w:pPr>
+      <w:rPr>
+        <w:rFonts w:ascii="Symbol" w:hAnsi="Symbol" w:hint="default"/>
+      </w:rPr>
+    </w:lvl>
+    <w:lvl w:ilvl="4" w:tplc="20000003" w:tentative="1">
+      <w:start w:val="1"/>
+      <w:numFmt w:val="bullet"/>
+      <w:lvlText w:val="o"/>
+      <w:lvlJc w:val="left"/>
+      <w:pPr>
+        <w:ind w:left="3600" w:hanging="360"/>
+      </w:pPr>
+      <w:rPr>
+        <w:rFonts w:ascii="Courier New" w:hAnsi="Courier New" w:cs="Courier New" w:hint="default"/>
+      </w:rPr>
+    </w:lvl>
+    <w:lvl w:ilvl="5" w:tplc="20000005" w:tentative="1">
+      <w:start w:val="1"/>
+      <w:numFmt w:val="bullet"/>
+      <w:lvlText w:val=""/>
+      <w:lvlJc w:val="left"/>
+      <w:pPr>
+        <w:ind w:left="4320" w:hanging="360"/>
+      </w:pPr>
+      <w:rPr>
+        <w:rFonts w:ascii="Wingdings" w:hAnsi="Wingdings" w:hint="default"/>
+      </w:rPr>
+    </w:lvl>
+    <w:lvl w:ilvl="6" w:tplc="20000001" w:tentative="1">
+      <w:start w:val="1"/>
+      <w:numFmt w:val="bullet"/>
+      <w:lvlText w:val=""/>
+      <w:lvlJc w:val="left"/>
+      <w:pPr>
+        <w:ind w:left="5040" w:hanging="360"/>
+      </w:pPr>
+      <w:rPr>
+        <w:rFonts w:ascii="Symbol" w:hAnsi="Symbol" w:hint="default"/>
+      </w:rPr>
+    </w:lvl>
+    <w:lvl w:ilvl="7" w:tplc="20000003" w:tentative="1">
+      <w:start w:val="1"/>
+      <w:numFmt w:val="bullet"/>
+      <w:lvlText w:val="o"/>
+      <w:lvlJc w:val="left"/>
+      <w:pPr>
+        <w:ind w:left="5760" w:hanging="360"/>
+      </w:pPr>
+      <w:rPr>
+        <w:rFonts w:ascii="Courier New" w:hAnsi="Courier New" w:cs="Courier New" w:hint="default"/>
+      </w:rPr>
+    </w:lvl>
+    <w:lvl w:ilvl="8" w:tplc="20000005" w:tentative="1">
+      <w:start w:val="1"/>
+      <w:numFmt w:val="bullet"/>
+      <w:lvlText w:val=""/>
+      <w:lvlJc w:val="left"/>
+      <w:pPr>
+        <w:ind w:left="6480" w:hanging="360"/>
+      </w:pPr>
+      <w:rPr>
+        <w:rFonts w:ascii="Wingdings" w:hAnsi="Wingdings" w:hint="default"/>
+      </w:rPr>
+    </w:lvl>
+  </w:abstractNum>
+  <w:abstractNum w:abstractNumId="6" w15:restartNumberingAfterBreak="0">
     <w:nsid w:val="0FA25FEE"/>
     <w:multiLevelType w:val="hybridMultilevel"/>
     <w:tmpl w:val="F9E8DA4A"/>
@@ -4244,7 +5870,7 @@
       </w:rPr>
     </w:lvl>
   </w:abstractNum>
-  <w:abstractNum w:abstractNumId="6" w15:restartNumberingAfterBreak="0">
+  <w:abstractNum w:abstractNumId="7" w15:restartNumberingAfterBreak="0">
     <w:nsid w:val="17D45D41"/>
     <w:multiLevelType w:val="multilevel"/>
     <w:tmpl w:val="A12ED598"/>
@@ -4393,7 +6019,7 @@
       </w:rPr>
     </w:lvl>
   </w:abstractNum>
-  <w:abstractNum w:abstractNumId="7" w15:restartNumberingAfterBreak="0">
+  <w:abstractNum w:abstractNumId="8" w15:restartNumberingAfterBreak="0">
     <w:nsid w:val="183021CD"/>
     <w:multiLevelType w:val="hybridMultilevel"/>
     <w:tmpl w:val="F4A2A654"/>
@@ -4505,7 +6131,96 @@
       </w:rPr>
     </w:lvl>
   </w:abstractNum>
-  <w:abstractNum w:abstractNumId="8" w15:restartNumberingAfterBreak="0">
+  <w:abstractNum w:abstractNumId="9" w15:restartNumberingAfterBreak="0">
+    <w:nsid w:val="18325AB3"/>
+    <w:multiLevelType w:val="hybridMultilevel"/>
+    <w:tmpl w:val="AD9A877A"/>
+    <w:lvl w:ilvl="0" w:tplc="20000001">
+      <w:start w:val="1"/>
+      <w:numFmt w:val="bullet"/>
+      <w:lvlText w:val=""/>
+      <w:lvlJc w:val="left"/>
+      <w:pPr>
+        <w:ind w:left="720" w:hanging="360"/>
+      </w:pPr>
+      <w:rPr>
+        <w:rFonts w:ascii="Symbol" w:hAnsi="Symbol" w:hint="default"/>
+      </w:rPr>
+    </w:lvl>
+    <w:lvl w:ilvl="1" w:tplc="20000019" w:tentative="1">
+      <w:start w:val="1"/>
+      <w:numFmt w:val="lowerLetter"/>
+      <w:lvlText w:val="%2."/>
+      <w:lvlJc w:val="left"/>
+      <w:pPr>
+        <w:ind w:left="1440" w:hanging="360"/>
+      </w:pPr>
+    </w:lvl>
+    <w:lvl w:ilvl="2" w:tplc="2000001B" w:tentative="1">
+      <w:start w:val="1"/>
+      <w:numFmt w:val="lowerRoman"/>
+      <w:lvlText w:val="%3."/>
+      <w:lvlJc w:val="right"/>
+      <w:pPr>
+        <w:ind w:left="2160" w:hanging="180"/>
+      </w:pPr>
+    </w:lvl>
+    <w:lvl w:ilvl="3" w:tplc="2000000F" w:tentative="1">
+      <w:start w:val="1"/>
+      <w:numFmt w:val="decimal"/>
+      <w:lvlText w:val="%4."/>
+      <w:lvlJc w:val="left"/>
+      <w:pPr>
+        <w:ind w:left="2880" w:hanging="360"/>
+      </w:pPr>
+    </w:lvl>
+    <w:lvl w:ilvl="4" w:tplc="20000019" w:tentative="1">
+      <w:start w:val="1"/>
+      <w:numFmt w:val="lowerLetter"/>
+      <w:lvlText w:val="%5."/>
+      <w:lvlJc w:val="left"/>
+      <w:pPr>
+        <w:ind w:left="3600" w:hanging="360"/>
+      </w:pPr>
+    </w:lvl>
+    <w:lvl w:ilvl="5" w:tplc="2000001B" w:tentative="1">
+      <w:start w:val="1"/>
+      <w:numFmt w:val="lowerRoman"/>
+      <w:lvlText w:val="%6."/>
+      <w:lvlJc w:val="right"/>
+      <w:pPr>
+        <w:ind w:left="4320" w:hanging="180"/>
+      </w:pPr>
+    </w:lvl>
+    <w:lvl w:ilvl="6" w:tplc="2000000F" w:tentative="1">
+      <w:start w:val="1"/>
+      <w:numFmt w:val="decimal"/>
+      <w:lvlText w:val="%7."/>
+      <w:lvlJc w:val="left"/>
+      <w:pPr>
+        <w:ind w:left="5040" w:hanging="360"/>
+      </w:pPr>
+    </w:lvl>
+    <w:lvl w:ilvl="7" w:tplc="20000019" w:tentative="1">
+      <w:start w:val="1"/>
+      <w:numFmt w:val="lowerLetter"/>
+      <w:lvlText w:val="%8."/>
+      <w:lvlJc w:val="left"/>
+      <w:pPr>
+        <w:ind w:left="5760" w:hanging="360"/>
+      </w:pPr>
+    </w:lvl>
+    <w:lvl w:ilvl="8" w:tplc="2000001B" w:tentative="1">
+      <w:start w:val="1"/>
+      <w:numFmt w:val="lowerRoman"/>
+      <w:lvlText w:val="%9."/>
+      <w:lvlJc w:val="right"/>
+      <w:pPr>
+        <w:ind w:left="6480" w:hanging="180"/>
+      </w:pPr>
+    </w:lvl>
+  </w:abstractNum>
+  <w:abstractNum w:abstractNumId="10" w15:restartNumberingAfterBreak="0">
     <w:nsid w:val="1D602590"/>
     <w:multiLevelType w:val="hybridMultilevel"/>
     <w:tmpl w:val="64F8F2CE"/>
@@ -4617,7 +6332,7 @@
       </w:rPr>
     </w:lvl>
   </w:abstractNum>
-  <w:abstractNum w:abstractNumId="9" w15:restartNumberingAfterBreak="0">
+  <w:abstractNum w:abstractNumId="11" w15:restartNumberingAfterBreak="0">
     <w:nsid w:val="31595505"/>
     <w:multiLevelType w:val="hybridMultilevel"/>
     <w:tmpl w:val="D78A6DB0"/>
@@ -4729,7 +6444,7 @@
       </w:rPr>
     </w:lvl>
   </w:abstractNum>
-  <w:abstractNum w:abstractNumId="10" w15:restartNumberingAfterBreak="0">
+  <w:abstractNum w:abstractNumId="12" w15:restartNumberingAfterBreak="0">
     <w:nsid w:val="34C07729"/>
     <w:multiLevelType w:val="multilevel"/>
     <w:tmpl w:val="3DCAF802"/>
@@ -4878,7 +6593,120 @@
       </w:rPr>
     </w:lvl>
   </w:abstractNum>
-  <w:abstractNum w:abstractNumId="11" w15:restartNumberingAfterBreak="0">
+  <w:abstractNum w:abstractNumId="13" w15:restartNumberingAfterBreak="0">
+    <w:nsid w:val="498F3AF3"/>
+    <w:multiLevelType w:val="hybridMultilevel"/>
+    <w:tmpl w:val="6DC46152"/>
+    <w:lvl w:ilvl="0" w:tplc="20000001">
+      <w:start w:val="1"/>
+      <w:numFmt w:val="bullet"/>
+      <w:lvlText w:val=""/>
+      <w:lvlJc w:val="left"/>
+      <w:pPr>
+        <w:ind w:left="720" w:hanging="360"/>
+      </w:pPr>
+      <w:rPr>
+        <w:rFonts w:ascii="Symbol" w:hAnsi="Symbol" w:hint="default"/>
+      </w:rPr>
+    </w:lvl>
+    <w:lvl w:ilvl="1" w:tplc="20000003">
+      <w:start w:val="1"/>
+      <w:numFmt w:val="bullet"/>
+      <w:lvlText w:val="o"/>
+      <w:lvlJc w:val="left"/>
+      <w:pPr>
+        <w:ind w:left="1440" w:hanging="360"/>
+      </w:pPr>
+      <w:rPr>
+        <w:rFonts w:ascii="Courier New" w:hAnsi="Courier New" w:cs="Courier New" w:hint="default"/>
+      </w:rPr>
+    </w:lvl>
+    <w:lvl w:ilvl="2" w:tplc="20000005" w:tentative="1">
+      <w:start w:val="1"/>
+      <w:numFmt w:val="bullet"/>
+      <w:lvlText w:val=""/>
+      <w:lvlJc w:val="left"/>
+      <w:pPr>
+        <w:ind w:left="2160" w:hanging="360"/>
+      </w:pPr>
+      <w:rPr>
+        <w:rFonts w:ascii="Wingdings" w:hAnsi="Wingdings" w:hint="default"/>
+      </w:rPr>
+    </w:lvl>
+    <w:lvl w:ilvl="3" w:tplc="20000001" w:tentative="1">
+      <w:start w:val="1"/>
+      <w:numFmt w:val="bullet"/>
+      <w:lvlText w:val=""/>
+      <w:lvlJc w:val="left"/>
+      <w:pPr>
+        <w:ind w:left="2880" w:hanging="360"/>
+      </w:pPr>
+      <w:rPr>
+        <w:rFonts w:ascii="Symbol" w:hAnsi="Symbol" w:hint="default"/>
+      </w:rPr>
+    </w:lvl>
+    <w:lvl w:ilvl="4" w:tplc="20000003" w:tentative="1">
+      <w:start w:val="1"/>
+      <w:numFmt w:val="bullet"/>
+      <w:lvlText w:val="o"/>
+      <w:lvlJc w:val="left"/>
+      <w:pPr>
+        <w:ind w:left="3600" w:hanging="360"/>
+      </w:pPr>
+      <w:rPr>
+        <w:rFonts w:ascii="Courier New" w:hAnsi="Courier New" w:cs="Courier New" w:hint="default"/>
+      </w:rPr>
+    </w:lvl>
+    <w:lvl w:ilvl="5" w:tplc="20000005" w:tentative="1">
+      <w:start w:val="1"/>
+      <w:numFmt w:val="bullet"/>
+      <w:lvlText w:val=""/>
+      <w:lvlJc w:val="left"/>
+      <w:pPr>
+        <w:ind w:left="4320" w:hanging="360"/>
+      </w:pPr>
+      <w:rPr>
+        <w:rFonts w:ascii="Wingdings" w:hAnsi="Wingdings" w:hint="default"/>
+      </w:rPr>
+    </w:lvl>
+    <w:lvl w:ilvl="6" w:tplc="20000001" w:tentative="1">
+      <w:start w:val="1"/>
+      <w:numFmt w:val="bullet"/>
+      <w:lvlText w:val=""/>
+      <w:lvlJc w:val="left"/>
+      <w:pPr>
+        <w:ind w:left="5040" w:hanging="360"/>
+      </w:pPr>
+      <w:rPr>
+        <w:rFonts w:ascii="Symbol" w:hAnsi="Symbol" w:hint="default"/>
+      </w:rPr>
+    </w:lvl>
+    <w:lvl w:ilvl="7" w:tplc="20000003" w:tentative="1">
+      <w:start w:val="1"/>
+      <w:numFmt w:val="bullet"/>
+      <w:lvlText w:val="o"/>
+      <w:lvlJc w:val="left"/>
+      <w:pPr>
+        <w:ind w:left="5760" w:hanging="360"/>
+      </w:pPr>
+      <w:rPr>
+        <w:rFonts w:ascii="Courier New" w:hAnsi="Courier New" w:cs="Courier New" w:hint="default"/>
+      </w:rPr>
+    </w:lvl>
+    <w:lvl w:ilvl="8" w:tplc="20000005" w:tentative="1">
+      <w:start w:val="1"/>
+      <w:numFmt w:val="bullet"/>
+      <w:lvlText w:val=""/>
+      <w:lvlJc w:val="left"/>
+      <w:pPr>
+        <w:ind w:left="6480" w:hanging="360"/>
+      </w:pPr>
+      <w:rPr>
+        <w:rFonts w:ascii="Wingdings" w:hAnsi="Wingdings" w:hint="default"/>
+      </w:rPr>
+    </w:lvl>
+  </w:abstractNum>
+  <w:abstractNum w:abstractNumId="14" w15:restartNumberingAfterBreak="0">
     <w:nsid w:val="4B565BF6"/>
     <w:multiLevelType w:val="hybridMultilevel"/>
     <w:tmpl w:val="8D72EC1C"/>
@@ -4990,7 +6818,7 @@
       </w:rPr>
     </w:lvl>
   </w:abstractNum>
-  <w:abstractNum w:abstractNumId="12" w15:restartNumberingAfterBreak="0">
+  <w:abstractNum w:abstractNumId="15" w15:restartNumberingAfterBreak="0">
     <w:nsid w:val="57105541"/>
     <w:multiLevelType w:val="hybridMultilevel"/>
     <w:tmpl w:val="51905912"/>
@@ -5103,7 +6931,7 @@
       </w:rPr>
     </w:lvl>
   </w:abstractNum>
-  <w:abstractNum w:abstractNumId="13" w15:restartNumberingAfterBreak="0">
+  <w:abstractNum w:abstractNumId="16" w15:restartNumberingAfterBreak="0">
     <w:nsid w:val="5A78710E"/>
     <w:multiLevelType w:val="hybridMultilevel"/>
     <w:tmpl w:val="03F06C84"/>
@@ -5215,7 +7043,7 @@
       </w:rPr>
     </w:lvl>
   </w:abstractNum>
-  <w:abstractNum w:abstractNumId="14" w15:restartNumberingAfterBreak="0">
+  <w:abstractNum w:abstractNumId="17" w15:restartNumberingAfterBreak="0">
     <w:nsid w:val="5E854F9E"/>
     <w:multiLevelType w:val="hybridMultilevel"/>
     <w:tmpl w:val="43BE57F8"/>
@@ -5328,7 +7156,7 @@
       </w:rPr>
     </w:lvl>
   </w:abstractNum>
-  <w:abstractNum w:abstractNumId="15" w15:restartNumberingAfterBreak="0">
+  <w:abstractNum w:abstractNumId="18" w15:restartNumberingAfterBreak="0">
     <w:nsid w:val="6256574F"/>
     <w:multiLevelType w:val="hybridMultilevel"/>
     <w:tmpl w:val="6D0839CE"/>
@@ -5441,7 +7269,93 @@
       </w:rPr>
     </w:lvl>
   </w:abstractNum>
-  <w:abstractNum w:abstractNumId="16" w15:restartNumberingAfterBreak="0">
+  <w:abstractNum w:abstractNumId="19" w15:restartNumberingAfterBreak="0">
+    <w:nsid w:val="72F321CD"/>
+    <w:multiLevelType w:val="hybridMultilevel"/>
+    <w:tmpl w:val="E19226B2"/>
+    <w:lvl w:ilvl="0" w:tplc="2000000F">
+      <w:start w:val="1"/>
+      <w:numFmt w:val="decimal"/>
+      <w:lvlText w:val="%1."/>
+      <w:lvlJc w:val="left"/>
+      <w:pPr>
+        <w:ind w:left="720" w:hanging="360"/>
+      </w:pPr>
+    </w:lvl>
+    <w:lvl w:ilvl="1" w:tplc="20000019" w:tentative="1">
+      <w:start w:val="1"/>
+      <w:numFmt w:val="lowerLetter"/>
+      <w:lvlText w:val="%2."/>
+      <w:lvlJc w:val="left"/>
+      <w:pPr>
+        <w:ind w:left="1440" w:hanging="360"/>
+      </w:pPr>
+    </w:lvl>
+    <w:lvl w:ilvl="2" w:tplc="2000001B" w:tentative="1">
+      <w:start w:val="1"/>
+      <w:numFmt w:val="lowerRoman"/>
+      <w:lvlText w:val="%3."/>
+      <w:lvlJc w:val="right"/>
+      <w:pPr>
+        <w:ind w:left="2160" w:hanging="180"/>
+      </w:pPr>
+    </w:lvl>
+    <w:lvl w:ilvl="3" w:tplc="2000000F" w:tentative="1">
+      <w:start w:val="1"/>
+      <w:numFmt w:val="decimal"/>
+      <w:lvlText w:val="%4."/>
+      <w:lvlJc w:val="left"/>
+      <w:pPr>
+        <w:ind w:left="2880" w:hanging="360"/>
+      </w:pPr>
+    </w:lvl>
+    <w:lvl w:ilvl="4" w:tplc="20000019" w:tentative="1">
+      <w:start w:val="1"/>
+      <w:numFmt w:val="lowerLetter"/>
+      <w:lvlText w:val="%5."/>
+      <w:lvlJc w:val="left"/>
+      <w:pPr>
+        <w:ind w:left="3600" w:hanging="360"/>
+      </w:pPr>
+    </w:lvl>
+    <w:lvl w:ilvl="5" w:tplc="2000001B" w:tentative="1">
+      <w:start w:val="1"/>
+      <w:numFmt w:val="lowerRoman"/>
+      <w:lvlText w:val="%6."/>
+      <w:lvlJc w:val="right"/>
+      <w:pPr>
+        <w:ind w:left="4320" w:hanging="180"/>
+      </w:pPr>
+    </w:lvl>
+    <w:lvl w:ilvl="6" w:tplc="2000000F" w:tentative="1">
+      <w:start w:val="1"/>
+      <w:numFmt w:val="decimal"/>
+      <w:lvlText w:val="%7."/>
+      <w:lvlJc w:val="left"/>
+      <w:pPr>
+        <w:ind w:left="5040" w:hanging="360"/>
+      </w:pPr>
+    </w:lvl>
+    <w:lvl w:ilvl="7" w:tplc="20000019" w:tentative="1">
+      <w:start w:val="1"/>
+      <w:numFmt w:val="lowerLetter"/>
+      <w:lvlText w:val="%8."/>
+      <w:lvlJc w:val="left"/>
+      <w:pPr>
+        <w:ind w:left="5760" w:hanging="360"/>
+      </w:pPr>
+    </w:lvl>
+    <w:lvl w:ilvl="8" w:tplc="2000001B" w:tentative="1">
+      <w:start w:val="1"/>
+      <w:numFmt w:val="lowerRoman"/>
+      <w:lvlText w:val="%9."/>
+      <w:lvlJc w:val="right"/>
+      <w:pPr>
+        <w:ind w:left="6480" w:hanging="180"/>
+      </w:pPr>
+    </w:lvl>
+  </w:abstractNum>
+  <w:abstractNum w:abstractNumId="20" w15:restartNumberingAfterBreak="0">
     <w:nsid w:val="75DA6E3F"/>
     <w:multiLevelType w:val="hybridMultilevel"/>
     <w:tmpl w:val="7346B598"/>
@@ -5554,7 +7468,7 @@
       </w:rPr>
     </w:lvl>
   </w:abstractNum>
-  <w:abstractNum w:abstractNumId="17" w15:restartNumberingAfterBreak="0">
+  <w:abstractNum w:abstractNumId="21" w15:restartNumberingAfterBreak="0">
     <w:nsid w:val="778E5785"/>
     <w:multiLevelType w:val="hybridMultilevel"/>
     <w:tmpl w:val="A0E2A3F6"/>
@@ -5667,7 +7581,7 @@
       </w:rPr>
     </w:lvl>
   </w:abstractNum>
-  <w:abstractNum w:abstractNumId="18" w15:restartNumberingAfterBreak="0">
+  <w:abstractNum w:abstractNumId="22" w15:restartNumberingAfterBreak="0">
     <w:nsid w:val="7CB03D46"/>
     <w:multiLevelType w:val="multilevel"/>
     <w:tmpl w:val="D054CD10"/>
@@ -5816,7 +7730,7 @@
       </w:rPr>
     </w:lvl>
   </w:abstractNum>
-  <w:abstractNum w:abstractNumId="19" w15:restartNumberingAfterBreak="0">
+  <w:abstractNum w:abstractNumId="23" w15:restartNumberingAfterBreak="0">
     <w:nsid w:val="7E6A0BA5"/>
     <w:multiLevelType w:val="hybridMultilevel"/>
     <w:tmpl w:val="E5D81E30"/>
@@ -5935,58 +7849,70 @@
     <w:abstractNumId w:val="3"/>
   </w:num>
   <w:num w:numId="3">
-    <w:abstractNumId w:val="16"/>
+    <w:abstractNumId w:val="20"/>
   </w:num>
   <w:num w:numId="4">
     <w:abstractNumId w:val="0"/>
   </w:num>
   <w:num w:numId="5">
+    <w:abstractNumId w:val="15"/>
+  </w:num>
+  <w:num w:numId="6">
+    <w:abstractNumId w:val="23"/>
+  </w:num>
+  <w:num w:numId="7">
     <w:abstractNumId w:val="12"/>
   </w:num>
-  <w:num w:numId="6">
-    <w:abstractNumId w:val="19"/>
-  </w:num>
-  <w:num w:numId="7">
+  <w:num w:numId="8">
     <w:abstractNumId w:val="10"/>
   </w:num>
-  <w:num w:numId="8">
+  <w:num w:numId="9">
     <w:abstractNumId w:val="8"/>
   </w:num>
-  <w:num w:numId="9">
-    <w:abstractNumId w:val="7"/>
-  </w:num>
   <w:num w:numId="10">
-    <w:abstractNumId w:val="13"/>
+    <w:abstractNumId w:val="16"/>
   </w:num>
   <w:num w:numId="11">
-    <w:abstractNumId w:val="9"/>
+    <w:abstractNumId w:val="11"/>
   </w:num>
   <w:num w:numId="12">
-    <w:abstractNumId w:val="11"/>
+    <w:abstractNumId w:val="14"/>
   </w:num>
   <w:num w:numId="13">
-    <w:abstractNumId w:val="5"/>
+    <w:abstractNumId w:val="6"/>
   </w:num>
   <w:num w:numId="14">
     <w:abstractNumId w:val="1"/>
   </w:num>
   <w:num w:numId="15">
-    <w:abstractNumId w:val="14"/>
+    <w:abstractNumId w:val="17"/>
   </w:num>
   <w:num w:numId="16">
-    <w:abstractNumId w:val="17"/>
+    <w:abstractNumId w:val="21"/>
   </w:num>
   <w:num w:numId="17">
     <w:abstractNumId w:val="4"/>
   </w:num>
   <w:num w:numId="18">
+    <w:abstractNumId w:val="22"/>
+  </w:num>
+  <w:num w:numId="19">
+    <w:abstractNumId w:val="7"/>
+  </w:num>
+  <w:num w:numId="20">
     <w:abstractNumId w:val="18"/>
   </w:num>
-  <w:num w:numId="19">
-    <w:abstractNumId w:val="6"/>
+  <w:num w:numId="21">
+    <w:abstractNumId w:val="13"/>
   </w:num>
-  <w:num w:numId="20">
-    <w:abstractNumId w:val="15"/>
+  <w:num w:numId="22">
+    <w:abstractNumId w:val="19"/>
+  </w:num>
+  <w:num w:numId="23">
+    <w:abstractNumId w:val="9"/>
+  </w:num>
+  <w:num w:numId="24">
+    <w:abstractNumId w:val="5"/>
   </w:num>
   <w:numIdMacAtCleanup w:val="5"/>
 </w:numbering>
@@ -6876,6 +8802,11 @@
       <w:shd w:val="clear" w:color="auto" w:fill="E1DFDD"/>
     </w:rPr>
   </w:style>
+  <w:style w:type="character" w:customStyle="1" w:styleId="itemname">
+    <w:name w:val="item_name"/>
+    <w:basedOn w:val="DefaultParagraphFont"/>
+    <w:rsid w:val="008961FD"/>
+  </w:style>
 </w:styles>
 </file>
 

</xml_diff>